<commit_message>
Revision to the dataset, R markdown and checklist.
In the dataset: I revised a few numbers as there was a new poster for the two phase III trials. There are no exact SDs, and information about dropouts. Thus, the risk of bias can be better evalauted and now have low risk of bias. Need to double-check the data with Oxford RAs.

In the Rmarkdwon: After follow-up with Virginia, I did not use HK corrections (<5 studies), but this can be changed back if needed. I also re-run the markdown using the updated dataset and updated the SoE tables. Potential refinemenets are needed.

In the checklist: I reported that HK corrections were not done, as <5 studies. I also reported that sensitivity analyses cannot be done as not studies to be excluded (e.g., no studies used imputed values, and no studies had not a low risk of bias).
</commit_message>
<xml_diff>
--- a/Checklist methods for GALENOS meta analysis_LSR3.docx
+++ b/Checklist methods for GALENOS meta analysis_LSR3.docx
@@ -309,6 +309,13 @@
         </w:rPr>
         <w:t>)</w:t>
       </w:r>
+      <w:r>
+        <w:rPr>
+          <w:sz w:val="24"/>
+          <w:szCs w:val="24"/>
+        </w:rPr>
+        <w:t>. Follow-up on 21.12.2023: I did not use HK correction.</w:t>
+      </w:r>
     </w:p>
     <w:p>
       <w:pPr>
@@ -489,23 +496,7 @@
           <w:sz w:val="24"/>
           <w:szCs w:val="24"/>
         </w:rPr>
-        <w:t xml:space="preserve">SS: </w:t>
-      </w:r>
-      <w:proofErr w:type="spellStart"/>
-      <w:r>
-        <w:rPr>
-          <w:sz w:val="24"/>
-          <w:szCs w:val="24"/>
-        </w:rPr>
-        <w:t>Funel</w:t>
-      </w:r>
-      <w:proofErr w:type="spellEnd"/>
-      <w:r>
-        <w:rPr>
-          <w:sz w:val="24"/>
-          <w:szCs w:val="24"/>
-        </w:rPr>
-        <w:t xml:space="preserve"> plots were not drawn as &lt;5 studies available.</w:t>
+        <w:t>SS: Funel plots were not drawn as &lt;5 studies available.</w:t>
       </w:r>
     </w:p>
     <w:p>
@@ -584,6 +575,21 @@
         </w:rPr>
         <w:t>SS: This sensitivity analysis was not conducted due to small number of studies AND no study with low risk of bias. (P.S. 4 studies essentially available for the primary outcome, no subgroup or sensitivity analysis was conducted).</w:t>
       </w:r>
+      <w:r>
+        <w:rPr>
+          <w:sz w:val="24"/>
+          <w:szCs w:val="24"/>
+        </w:rPr>
+        <w:t xml:space="preserve"> Follow up on 21.12.2023: No studies can be excluded in sensitivity analysis. </w:t>
+      </w:r>
+      <w:r>
+        <w:rPr>
+          <w:color w:val="FF0000"/>
+          <w:sz w:val="24"/>
+          <w:szCs w:val="24"/>
+        </w:rPr>
+        <w:t>Potential stratified analyses for ulotaront and ralmitaront for the primary outcome (raised by one of the reviewers)</w:t>
+      </w:r>
     </w:p>
     <w:p>
       <w:pPr>
@@ -692,23 +698,7 @@
           <w:sz w:val="24"/>
           <w:szCs w:val="24"/>
         </w:rPr>
-        <w:t xml:space="preserve">Dichotomous outcomes. Crossover studies did not report the first phase. I analysed them according to </w:t>
-      </w:r>
-      <w:proofErr w:type="spellStart"/>
-      <w:r>
-        <w:rPr>
-          <w:sz w:val="24"/>
-          <w:szCs w:val="24"/>
-        </w:rPr>
-        <w:t>Elbourne</w:t>
-      </w:r>
-      <w:proofErr w:type="spellEnd"/>
-      <w:r>
-        <w:rPr>
-          <w:sz w:val="24"/>
-          <w:szCs w:val="24"/>
-        </w:rPr>
-        <w:t xml:space="preserve"> et al. 2002 (</w:t>
+        <w:t>Dichotomous outcomes. Crossover studies did not report the first phase. I analysed them according to Elbourne et al. 2002 (</w:t>
       </w:r>
       <w:hyperlink r:id="rId6" w:history="1">
         <w:r>
@@ -817,23 +807,7 @@
           <w:sz w:val="24"/>
           <w:szCs w:val="24"/>
         </w:rPr>
-        <w:t>crossover study (</w:t>
-      </w:r>
-      <w:proofErr w:type="spellStart"/>
-      <w:r>
-        <w:rPr>
-          <w:sz w:val="24"/>
-          <w:szCs w:val="24"/>
-        </w:rPr>
-        <w:t>Tsukada</w:t>
-      </w:r>
-      <w:proofErr w:type="spellEnd"/>
-      <w:r>
-        <w:rPr>
-          <w:sz w:val="24"/>
-          <w:szCs w:val="24"/>
-        </w:rPr>
-        <w:t xml:space="preserve"> et al., 2023) reported data for a continuous outcome, i.e., QTc interval </w:t>
+        <w:t xml:space="preserve">crossover study (Tsukada et al., 2023) reported data for a continuous outcome, i.e., QTc interval </w:t>
       </w:r>
       <w:r>
         <w:rPr>
@@ -854,23 +828,7 @@
           <w:sz w:val="24"/>
           <w:szCs w:val="24"/>
         </w:rPr>
-        <w:t xml:space="preserve">, i.e., mixed-effect models and used the TE and </w:t>
-      </w:r>
-      <w:proofErr w:type="spellStart"/>
-      <w:r>
-        <w:rPr>
-          <w:sz w:val="24"/>
-          <w:szCs w:val="24"/>
-        </w:rPr>
-        <w:t>seTE</w:t>
-      </w:r>
-      <w:proofErr w:type="spellEnd"/>
-      <w:r>
-        <w:rPr>
-          <w:sz w:val="24"/>
-          <w:szCs w:val="24"/>
-        </w:rPr>
-        <w:t xml:space="preserve"> as </w:t>
+        <w:t xml:space="preserve">, i.e., mixed-effect models and used the TE and seTE as </w:t>
       </w:r>
       <w:r>
         <w:rPr>
@@ -940,32 +898,7 @@
           <w:sz w:val="24"/>
           <w:szCs w:val="24"/>
         </w:rPr>
-        <w:t xml:space="preserve"> (subsequently I calculated the SE from them). See below (reported also in data/</w:t>
-      </w:r>
-      <w:proofErr w:type="spellStart"/>
-      <w:r>
-        <w:rPr>
-          <w:sz w:val="24"/>
-          <w:szCs w:val="24"/>
-        </w:rPr>
-        <w:t>clean_</w:t>
-      </w:r>
-      <w:proofErr w:type="gramStart"/>
-      <w:r>
-        <w:rPr>
-          <w:sz w:val="24"/>
-          <w:szCs w:val="24"/>
-        </w:rPr>
-        <w:t>data.R</w:t>
-      </w:r>
-      <w:proofErr w:type="spellEnd"/>
-      <w:proofErr w:type="gramEnd"/>
-      <w:r>
-        <w:rPr>
-          <w:sz w:val="24"/>
-          <w:szCs w:val="24"/>
-        </w:rPr>
-        <w:t xml:space="preserve">) </w:t>
+        <w:t xml:space="preserve"> (subsequently I calculated the SE from them). See below (reported also in data/clean_data.R) </w:t>
       </w:r>
     </w:p>
     <w:p>
@@ -999,23 +932,7 @@
           <w:sz w:val="24"/>
           <w:szCs w:val="24"/>
         </w:rPr>
-        <w:t>AUC &lt;- function (</w:t>
-      </w:r>
-      <w:proofErr w:type="spellStart"/>
-      <w:r>
-        <w:rPr>
-          <w:sz w:val="24"/>
-          <w:szCs w:val="24"/>
-        </w:rPr>
-        <w:t>conc</w:t>
-      </w:r>
-      <w:proofErr w:type="spellEnd"/>
-      <w:r>
-        <w:rPr>
-          <w:sz w:val="24"/>
-          <w:szCs w:val="24"/>
-        </w:rPr>
-        <w:t xml:space="preserve">, time) </w:t>
+        <w:t xml:space="preserve">AUC &lt;- function (conc, time) </w:t>
       </w:r>
     </w:p>
     <w:p>
@@ -1049,23 +966,7 @@
           <w:sz w:val="24"/>
           <w:szCs w:val="24"/>
         </w:rPr>
-        <w:t xml:space="preserve">  </w:t>
-      </w:r>
-      <w:proofErr w:type="spellStart"/>
-      <w:r>
-        <w:rPr>
-          <w:sz w:val="24"/>
-          <w:szCs w:val="24"/>
-        </w:rPr>
-        <w:t>auc</w:t>
-      </w:r>
-      <w:proofErr w:type="spellEnd"/>
-      <w:r>
-        <w:rPr>
-          <w:sz w:val="24"/>
-          <w:szCs w:val="24"/>
-        </w:rPr>
-        <w:t xml:space="preserve"> &lt;- 0</w:t>
+        <w:t xml:space="preserve">  auc &lt;- 0</w:t>
       </w:r>
     </w:p>
     <w:p>
@@ -1099,87 +1000,7 @@
           <w:sz w:val="24"/>
           <w:szCs w:val="24"/>
         </w:rPr>
-        <w:t xml:space="preserve">    </w:t>
-      </w:r>
-      <w:proofErr w:type="spellStart"/>
-      <w:r>
-        <w:rPr>
-          <w:sz w:val="24"/>
-          <w:szCs w:val="24"/>
-        </w:rPr>
-        <w:t>auc</w:t>
-      </w:r>
-      <w:proofErr w:type="spellEnd"/>
-      <w:r>
-        <w:rPr>
-          <w:sz w:val="24"/>
-          <w:szCs w:val="24"/>
-        </w:rPr>
-        <w:t xml:space="preserve"> &lt;- </w:t>
-      </w:r>
-      <w:proofErr w:type="spellStart"/>
-      <w:r>
-        <w:rPr>
-          <w:sz w:val="24"/>
-          <w:szCs w:val="24"/>
-        </w:rPr>
-        <w:t>auc</w:t>
-      </w:r>
-      <w:proofErr w:type="spellEnd"/>
-      <w:r>
-        <w:rPr>
-          <w:sz w:val="24"/>
-          <w:szCs w:val="24"/>
-        </w:rPr>
-        <w:t xml:space="preserve"> + (time[i] - </w:t>
-      </w:r>
-      <w:proofErr w:type="gramStart"/>
-      <w:r>
-        <w:rPr>
-          <w:sz w:val="24"/>
-          <w:szCs w:val="24"/>
-        </w:rPr>
-        <w:t>time[</w:t>
-      </w:r>
-      <w:proofErr w:type="gramEnd"/>
-      <w:r>
-        <w:rPr>
-          <w:sz w:val="24"/>
-          <w:szCs w:val="24"/>
-        </w:rPr>
-        <w:t>i - 1]) * (</w:t>
-      </w:r>
-      <w:proofErr w:type="spellStart"/>
-      <w:r>
-        <w:rPr>
-          <w:sz w:val="24"/>
-          <w:szCs w:val="24"/>
-        </w:rPr>
-        <w:t>conc</w:t>
-      </w:r>
-      <w:proofErr w:type="spellEnd"/>
-      <w:r>
-        <w:rPr>
-          <w:sz w:val="24"/>
-          <w:szCs w:val="24"/>
-        </w:rPr>
-        <w:t xml:space="preserve">[i] + </w:t>
-      </w:r>
-      <w:proofErr w:type="spellStart"/>
-      <w:r>
-        <w:rPr>
-          <w:sz w:val="24"/>
-          <w:szCs w:val="24"/>
-        </w:rPr>
-        <w:t>conc</w:t>
-      </w:r>
-      <w:proofErr w:type="spellEnd"/>
-      <w:r>
-        <w:rPr>
-          <w:sz w:val="24"/>
-          <w:szCs w:val="24"/>
-        </w:rPr>
-        <w:t>[i - 1])/2</w:t>
+        <w:t xml:space="preserve">    auc &lt;- auc + (time[i] - time[i - 1]) * (conc[i] + conc[i - 1])/2</w:t>
       </w:r>
     </w:p>
     <w:p>
@@ -1214,17 +1035,8 @@
           <w:szCs w:val="24"/>
         </w:rPr>
         <w:lastRenderedPageBreak/>
-        <w:t xml:space="preserve">  </w:t>
-      </w:r>
-      <w:proofErr w:type="spellStart"/>
-      <w:r>
-        <w:rPr>
-          <w:sz w:val="24"/>
-          <w:szCs w:val="24"/>
-        </w:rPr>
-        <w:t>auc</w:t>
-      </w:r>
-      <w:proofErr w:type="spellEnd"/>
+        <w:t xml:space="preserve">  auc</w:t>
+      </w:r>
     </w:p>
     <w:p>
       <w:pPr>
@@ -1279,62 +1091,12 @@
           <w:szCs w:val="24"/>
         </w:rPr>
       </w:pPr>
-      <w:proofErr w:type="spellStart"/>
-      <w:r>
-        <w:rPr>
-          <w:sz w:val="24"/>
-          <w:szCs w:val="24"/>
-        </w:rPr>
-        <w:t>qtc_auc_mean</w:t>
-      </w:r>
-      <w:proofErr w:type="spellEnd"/>
-      <w:r>
-        <w:rPr>
-          <w:sz w:val="24"/>
-          <w:szCs w:val="24"/>
-        </w:rPr>
-        <w:t>&lt;-</w:t>
-      </w:r>
-      <w:proofErr w:type="gramStart"/>
-      <w:r>
-        <w:rPr>
-          <w:sz w:val="24"/>
-          <w:szCs w:val="24"/>
-        </w:rPr>
-        <w:t>AUC(</w:t>
-      </w:r>
-      <w:proofErr w:type="spellStart"/>
-      <w:proofErr w:type="gramEnd"/>
-      <w:r>
-        <w:rPr>
-          <w:sz w:val="24"/>
-          <w:szCs w:val="24"/>
-        </w:rPr>
-        <w:t>data_qtc$TE</w:t>
-      </w:r>
-      <w:proofErr w:type="spellEnd"/>
-      <w:r>
-        <w:rPr>
-          <w:sz w:val="24"/>
-          <w:szCs w:val="24"/>
-        </w:rPr>
-        <w:t xml:space="preserve">, </w:t>
-      </w:r>
-      <w:proofErr w:type="spellStart"/>
-      <w:r>
-        <w:rPr>
-          <w:sz w:val="24"/>
-          <w:szCs w:val="24"/>
-        </w:rPr>
-        <w:t>data_qtc$timepoint</w:t>
-      </w:r>
-      <w:proofErr w:type="spellEnd"/>
-      <w:r>
-        <w:rPr>
-          <w:sz w:val="24"/>
-          <w:szCs w:val="24"/>
-        </w:rPr>
-        <w:t>)/24</w:t>
+      <w:r>
+        <w:rPr>
+          <w:sz w:val="24"/>
+          <w:szCs w:val="24"/>
+        </w:rPr>
+        <w:t>qtc_auc_mean&lt;-AUC(data_qtc$TE, data_qtc$timepoint)/24</w:t>
       </w:r>
     </w:p>
     <w:p>
@@ -1363,62 +1125,12 @@
           <w:szCs w:val="24"/>
         </w:rPr>
       </w:pPr>
-      <w:proofErr w:type="spellStart"/>
-      <w:r>
-        <w:rPr>
-          <w:sz w:val="24"/>
-          <w:szCs w:val="24"/>
-        </w:rPr>
-        <w:t>qtc_aub_lb</w:t>
-      </w:r>
-      <w:proofErr w:type="spellEnd"/>
-      <w:r>
-        <w:rPr>
-          <w:sz w:val="24"/>
-          <w:szCs w:val="24"/>
-        </w:rPr>
-        <w:t>&lt;-</w:t>
-      </w:r>
-      <w:proofErr w:type="gramStart"/>
-      <w:r>
-        <w:rPr>
-          <w:sz w:val="24"/>
-          <w:szCs w:val="24"/>
-        </w:rPr>
-        <w:t>AUC(</w:t>
-      </w:r>
-      <w:proofErr w:type="spellStart"/>
-      <w:proofErr w:type="gramEnd"/>
-      <w:r>
-        <w:rPr>
-          <w:sz w:val="24"/>
-          <w:szCs w:val="24"/>
-        </w:rPr>
-        <w:t>data_qtc$lb</w:t>
-      </w:r>
-      <w:proofErr w:type="spellEnd"/>
-      <w:r>
-        <w:rPr>
-          <w:sz w:val="24"/>
-          <w:szCs w:val="24"/>
-        </w:rPr>
-        <w:t xml:space="preserve">, </w:t>
-      </w:r>
-      <w:proofErr w:type="spellStart"/>
-      <w:r>
-        <w:rPr>
-          <w:sz w:val="24"/>
-          <w:szCs w:val="24"/>
-        </w:rPr>
-        <w:t>data_qtc$timepoint</w:t>
-      </w:r>
-      <w:proofErr w:type="spellEnd"/>
-      <w:r>
-        <w:rPr>
-          <w:sz w:val="24"/>
-          <w:szCs w:val="24"/>
-        </w:rPr>
-        <w:t>)/24</w:t>
+      <w:r>
+        <w:rPr>
+          <w:sz w:val="24"/>
+          <w:szCs w:val="24"/>
+        </w:rPr>
+        <w:t>qtc_aub_lb&lt;-AUC(data_qtc$lb, data_qtc$timepoint)/24</w:t>
       </w:r>
     </w:p>
     <w:p>
@@ -1447,62 +1159,12 @@
           <w:szCs w:val="24"/>
         </w:rPr>
       </w:pPr>
-      <w:proofErr w:type="spellStart"/>
-      <w:r>
-        <w:rPr>
-          <w:sz w:val="24"/>
-          <w:szCs w:val="24"/>
-        </w:rPr>
-        <w:t>qtc_aub_ub</w:t>
-      </w:r>
-      <w:proofErr w:type="spellEnd"/>
-      <w:r>
-        <w:rPr>
-          <w:sz w:val="24"/>
-          <w:szCs w:val="24"/>
-        </w:rPr>
-        <w:t>&lt;-</w:t>
-      </w:r>
-      <w:proofErr w:type="gramStart"/>
-      <w:r>
-        <w:rPr>
-          <w:sz w:val="24"/>
-          <w:szCs w:val="24"/>
-        </w:rPr>
-        <w:t>AUC(</w:t>
-      </w:r>
-      <w:proofErr w:type="spellStart"/>
-      <w:proofErr w:type="gramEnd"/>
-      <w:r>
-        <w:rPr>
-          <w:sz w:val="24"/>
-          <w:szCs w:val="24"/>
-        </w:rPr>
-        <w:t>data_qtc$ub</w:t>
-      </w:r>
-      <w:proofErr w:type="spellEnd"/>
-      <w:r>
-        <w:rPr>
-          <w:sz w:val="24"/>
-          <w:szCs w:val="24"/>
-        </w:rPr>
-        <w:t xml:space="preserve">, </w:t>
-      </w:r>
-      <w:proofErr w:type="spellStart"/>
-      <w:r>
-        <w:rPr>
-          <w:sz w:val="24"/>
-          <w:szCs w:val="24"/>
-        </w:rPr>
-        <w:t>data_qtc$timepoint</w:t>
-      </w:r>
-      <w:proofErr w:type="spellEnd"/>
-      <w:r>
-        <w:rPr>
-          <w:sz w:val="24"/>
-          <w:szCs w:val="24"/>
-        </w:rPr>
-        <w:t>)/24</w:t>
+      <w:r>
+        <w:rPr>
+          <w:sz w:val="24"/>
+          <w:szCs w:val="24"/>
+        </w:rPr>
+        <w:t>qtc_aub_ub&lt;-AUC(data_qtc$ub, data_qtc$timepoint)/24</w:t>
       </w:r>
     </w:p>
     <w:p>
@@ -1524,37 +1186,12 @@
           <w:szCs w:val="24"/>
         </w:rPr>
       </w:pPr>
-      <w:proofErr w:type="spellStart"/>
-      <w:r>
-        <w:rPr>
-          <w:sz w:val="24"/>
-          <w:szCs w:val="24"/>
-        </w:rPr>
-        <w:t>qtc_aub_se</w:t>
-      </w:r>
-      <w:proofErr w:type="spellEnd"/>
-      <w:r>
-        <w:rPr>
-          <w:sz w:val="24"/>
-          <w:szCs w:val="24"/>
-        </w:rPr>
-        <w:t>&lt;-(</w:t>
-      </w:r>
-      <w:proofErr w:type="spellStart"/>
-      <w:r>
-        <w:rPr>
-          <w:sz w:val="24"/>
-          <w:szCs w:val="24"/>
-        </w:rPr>
-        <w:t>qtc_aub_ub-qtc_aub_lb</w:t>
-      </w:r>
-      <w:proofErr w:type="spellEnd"/>
-      <w:r>
-        <w:rPr>
-          <w:sz w:val="24"/>
-          <w:szCs w:val="24"/>
-        </w:rPr>
-        <w:t>)/3.92</w:t>
+      <w:r>
+        <w:rPr>
+          <w:sz w:val="24"/>
+          <w:szCs w:val="24"/>
+        </w:rPr>
+        <w:t>qtc_aub_se&lt;-(qtc_aub_ub-qtc_aub_lb)/3.92</w:t>
       </w:r>
     </w:p>
     <w:p>
@@ -1717,7 +1354,7 @@
         <w:rFonts w:asciiTheme="majorHAnsi" w:eastAsiaTheme="majorEastAsia" w:hAnsiTheme="majorHAnsi" w:cstheme="majorBidi"/>
         <w:sz w:val="22"/>
         <w:szCs w:val="22"/>
-        <w:lang w:eastAsia="en-US" w:bidi="ar-SA"/>
+        <w:lang w:val="en-DE" w:eastAsia="en-US" w:bidi="ar-SA"/>
       </w:rPr>
     </w:rPrDefault>
     <w:pPrDefault>

</xml_diff>

<commit_message>
minor edits and comments
comments on methods checklist document

chunks options added
</commit_message>
<xml_diff>
--- a/Checklist methods for GALENOS meta analysis_LSR3.docx
+++ b/Checklist methods for GALENOS meta analysis_LSR3.docx
@@ -85,8 +85,17 @@
           <w:szCs w:val="24"/>
         </w:rPr>
         <w:tab/>
-        <w:t>Produce prediction intervals and show them in forest plot</w:t>
-      </w:r>
+        <w:t xml:space="preserve">Produce prediction intervals and show them in forest </w:t>
+      </w:r>
+      <w:proofErr w:type="gramStart"/>
+      <w:r>
+        <w:rPr>
+          <w:sz w:val="24"/>
+          <w:szCs w:val="24"/>
+        </w:rPr>
+        <w:t>plot</w:t>
+      </w:r>
+      <w:proofErr w:type="gramEnd"/>
     </w:p>
     <w:p>
       <w:pPr>
@@ -276,15 +285,31 @@
         <w:rPr>
           <w:sz w:val="24"/>
           <w:szCs w:val="24"/>
-          <w:lang w:val="en-DE"/>
-        </w:rPr>
-      </w:pPr>
-      <w:r>
-        <w:rPr>
-          <w:sz w:val="24"/>
-          <w:szCs w:val="24"/>
-        </w:rPr>
-        <w:t>SS: Hartung-Knapp was used even if the number of studies &lt;5 (as suggested before). Due to small CIs in some occasions, the adhoc.hakn.ci=”se’ was used throughout (“</w:t>
+          <w:lang/>
+        </w:rPr>
+      </w:pPr>
+      <w:r>
+        <w:rPr>
+          <w:sz w:val="24"/>
+          <w:szCs w:val="24"/>
+        </w:rPr>
+        <w:t xml:space="preserve">SS: Hartung-Knapp was used even if the number of studies &lt;5 (as suggested before). Due to small CIs </w:t>
+      </w:r>
+      <w:proofErr w:type="gramStart"/>
+      <w:r>
+        <w:rPr>
+          <w:sz w:val="24"/>
+          <w:szCs w:val="24"/>
+        </w:rPr>
+        <w:t>in</w:t>
+      </w:r>
+      <w:proofErr w:type="gramEnd"/>
+      <w:r>
+        <w:rPr>
+          <w:sz w:val="24"/>
+          <w:szCs w:val="24"/>
+        </w:rPr>
+        <w:t xml:space="preserve"> some occasions, the adhoc.hakn.ci=”se’ was used throughout (“</w:t>
       </w:r>
       <w:r>
         <w:rPr>
@@ -308,6 +333,13 @@
           <w:szCs w:val="24"/>
         </w:rPr>
         <w:t>)</w:t>
+      </w:r>
+      <w:r>
+        <w:rPr>
+          <w:sz w:val="24"/>
+          <w:szCs w:val="24"/>
+        </w:rPr>
+        <w:t>. Follow-up on 21.12.2023: I did not use HK correction.</w:t>
       </w:r>
     </w:p>
     <w:p>
@@ -567,8 +599,17 @@
           <w:szCs w:val="24"/>
         </w:rPr>
         <w:tab/>
-        <w:t>Sensitivity analysis restricting to only low risk of bias studies</w:t>
-      </w:r>
+        <w:t xml:space="preserve">Sensitivity analysis restricting to only low risk of bias </w:t>
+      </w:r>
+      <w:proofErr w:type="gramStart"/>
+      <w:r>
+        <w:rPr>
+          <w:sz w:val="24"/>
+          <w:szCs w:val="24"/>
+        </w:rPr>
+        <w:t>studies</w:t>
+      </w:r>
+      <w:proofErr w:type="gramEnd"/>
     </w:p>
     <w:p>
       <w:pPr>
@@ -583,6 +624,57 @@
           <w:szCs w:val="24"/>
         </w:rPr>
         <w:t>SS: This sensitivity analysis was not conducted due to small number of studies AND no study with low risk of bias. (P.S. 4 studies essentially available for the primary outcome, no subgroup or sensitivity analysis was conducted).</w:t>
+      </w:r>
+      <w:r>
+        <w:rPr>
+          <w:sz w:val="24"/>
+          <w:szCs w:val="24"/>
+        </w:rPr>
+        <w:t xml:space="preserve"> Follow up on 21.12.2023: No studies can be excluded in sensitivity analysis. </w:t>
+      </w:r>
+      <w:r>
+        <w:rPr>
+          <w:color w:val="FF0000"/>
+          <w:sz w:val="24"/>
+          <w:szCs w:val="24"/>
+        </w:rPr>
+        <w:t xml:space="preserve">Potential stratified analyses for </w:t>
+      </w:r>
+      <w:proofErr w:type="spellStart"/>
+      <w:r>
+        <w:rPr>
+          <w:color w:val="FF0000"/>
+          <w:sz w:val="24"/>
+          <w:szCs w:val="24"/>
+        </w:rPr>
+        <w:t>ulotaront</w:t>
+      </w:r>
+      <w:proofErr w:type="spellEnd"/>
+      <w:r>
+        <w:rPr>
+          <w:color w:val="FF0000"/>
+          <w:sz w:val="24"/>
+          <w:szCs w:val="24"/>
+        </w:rPr>
+        <w:t xml:space="preserve"> and </w:t>
+      </w:r>
+      <w:proofErr w:type="spellStart"/>
+      <w:r>
+        <w:rPr>
+          <w:color w:val="FF0000"/>
+          <w:sz w:val="24"/>
+          <w:szCs w:val="24"/>
+        </w:rPr>
+        <w:t>ralmitaront</w:t>
+      </w:r>
+      <w:proofErr w:type="spellEnd"/>
+      <w:r>
+        <w:rPr>
+          <w:color w:val="FF0000"/>
+          <w:sz w:val="24"/>
+          <w:szCs w:val="24"/>
+        </w:rPr>
+        <w:t xml:space="preserve"> for the primary outcome (raised by one of the reviewers)</w:t>
       </w:r>
     </w:p>
     <w:p>
@@ -687,6 +779,7 @@
           <w:szCs w:val="24"/>
         </w:rPr>
       </w:pPr>
+      <w:commentRangeStart w:id="6"/>
       <w:r>
         <w:rPr>
           <w:sz w:val="24"/>
@@ -733,6 +826,13 @@
           <w:szCs w:val="24"/>
         </w:rPr>
         <w:t xml:space="preserve">, and specifically (assuming 0 correlation as it may be appropriate probably for adverse events): </w:t>
+      </w:r>
+      <w:commentRangeEnd w:id="6"/>
+      <w:r>
+        <w:rPr>
+          <w:rStyle w:val="CommentReference"/>
+        </w:rPr>
+        <w:commentReference w:id="6"/>
       </w:r>
     </w:p>
     <w:p>
@@ -766,7 +866,7 @@
                     <pic:cNvPicPr/>
                   </pic:nvPicPr>
                   <pic:blipFill>
-                    <a:blip r:embed="rId7">
+                    <a:blip r:embed="rId11">
                       <a:extLst>
                         <a:ext uri="{28A0092B-C50C-407E-A947-70E740481C1C}">
                           <a14:useLocalDpi xmlns:a14="http://schemas.microsoft.com/office/drawing/2010/main" val="0"/>
@@ -891,28 +991,67 @@
           <w:sz w:val="24"/>
           <w:szCs w:val="24"/>
         </w:rPr>
-        <w:t>. Therefore, I calculated the AUC and then divided it by 24 hours</w:t>
-      </w:r>
-      <w:r>
-        <w:rPr>
-          <w:sz w:val="24"/>
-          <w:szCs w:val="24"/>
-        </w:rPr>
-        <w:t xml:space="preserve"> in order to have daily estimate</w:t>
-      </w:r>
-      <w:r>
-        <w:rPr>
-          <w:sz w:val="24"/>
-          <w:szCs w:val="24"/>
-        </w:rPr>
         <w:t xml:space="preserve">. </w:t>
       </w:r>
-      <w:r>
-        <w:rPr>
-          <w:sz w:val="24"/>
-          <w:szCs w:val="24"/>
-        </w:rPr>
-        <w:t>For this reason, I used a</w:t>
+      <w:commentRangeStart w:id="7"/>
+      <w:r>
+        <w:rPr>
+          <w:sz w:val="24"/>
+          <w:szCs w:val="24"/>
+        </w:rPr>
+        <w:t>Therefore, I calculated the AUC and then divided it by 24 hours</w:t>
+      </w:r>
+      <w:r>
+        <w:rPr>
+          <w:sz w:val="24"/>
+          <w:szCs w:val="24"/>
+        </w:rPr>
+        <w:t xml:space="preserve"> </w:t>
+      </w:r>
+      <w:proofErr w:type="gramStart"/>
+      <w:r>
+        <w:rPr>
+          <w:sz w:val="24"/>
+          <w:szCs w:val="24"/>
+        </w:rPr>
+        <w:t>in order to</w:t>
+      </w:r>
+      <w:proofErr w:type="gramEnd"/>
+      <w:r>
+        <w:rPr>
+          <w:sz w:val="24"/>
+          <w:szCs w:val="24"/>
+        </w:rPr>
+        <w:t xml:space="preserve"> have daily estimate</w:t>
+      </w:r>
+      <w:r>
+        <w:rPr>
+          <w:sz w:val="24"/>
+          <w:szCs w:val="24"/>
+        </w:rPr>
+        <w:t xml:space="preserve">. </w:t>
+      </w:r>
+      <w:commentRangeEnd w:id="7"/>
+      <w:r>
+        <w:rPr>
+          <w:rStyle w:val="CommentReference"/>
+        </w:rPr>
+        <w:commentReference w:id="7"/>
+      </w:r>
+      <w:r>
+        <w:rPr>
+          <w:sz w:val="24"/>
+          <w:szCs w:val="24"/>
+        </w:rPr>
+        <w:t xml:space="preserve">For this reason, </w:t>
+      </w:r>
+      <w:commentRangeStart w:id="8"/>
+      <w:r>
+        <w:rPr>
+          <w:sz w:val="24"/>
+          <w:szCs w:val="24"/>
+        </w:rPr>
+        <w:t>I used a</w:t>
       </w:r>
       <w:r>
         <w:rPr>
@@ -926,14 +1065,44 @@
           <w:sz w:val="24"/>
           <w:szCs w:val="24"/>
         </w:rPr>
-        <w:t>that I found in the internet</w:t>
-      </w:r>
-      <w:r>
-        <w:rPr>
-          <w:sz w:val="24"/>
-          <w:szCs w:val="24"/>
-        </w:rPr>
-        <w:t xml:space="preserve"> and computed the AUC for the point estimate, as well as the lower and upper boundaries of the 95% CI</w:t>
+        <w:t xml:space="preserve">that I found </w:t>
+      </w:r>
+      <w:proofErr w:type="gramStart"/>
+      <w:r>
+        <w:rPr>
+          <w:sz w:val="24"/>
+          <w:szCs w:val="24"/>
+        </w:rPr>
+        <w:t>in</w:t>
+      </w:r>
+      <w:proofErr w:type="gramEnd"/>
+      <w:r>
+        <w:rPr>
+          <w:sz w:val="24"/>
+          <w:szCs w:val="24"/>
+        </w:rPr>
+        <w:t xml:space="preserve"> the internet</w:t>
+      </w:r>
+      <w:r>
+        <w:rPr>
+          <w:sz w:val="24"/>
+          <w:szCs w:val="24"/>
+        </w:rPr>
+        <w:t xml:space="preserve"> </w:t>
+      </w:r>
+      <w:commentRangeEnd w:id="8"/>
+      <w:r>
+        <w:rPr>
+          <w:rStyle w:val="CommentReference"/>
+        </w:rPr>
+        <w:commentReference w:id="8"/>
+      </w:r>
+      <w:r>
+        <w:rPr>
+          <w:sz w:val="24"/>
+          <w:szCs w:val="24"/>
+        </w:rPr>
+        <w:t>and computed the AUC for the point estimate, as well as the lower and upper boundaries of the 95% CI</w:t>
       </w:r>
       <w:r>
         <w:rPr>
@@ -1082,7 +1251,23 @@
           <w:sz w:val="24"/>
           <w:szCs w:val="24"/>
         </w:rPr>
-        <w:t xml:space="preserve">  for (i in 2:(length(time))) {</w:t>
+        <w:t xml:space="preserve">  for (</w:t>
+      </w:r>
+      <w:proofErr w:type="spellStart"/>
+      <w:r>
+        <w:rPr>
+          <w:sz w:val="24"/>
+          <w:szCs w:val="24"/>
+        </w:rPr>
+        <w:t>i</w:t>
+      </w:r>
+      <w:proofErr w:type="spellEnd"/>
+      <w:r>
+        <w:rPr>
+          <w:sz w:val="24"/>
+          <w:szCs w:val="24"/>
+        </w:rPr>
+        <w:t xml:space="preserve"> in 2:(length(time))) {</w:t>
       </w:r>
     </w:p>
     <w:p>
@@ -1131,7 +1316,23 @@
           <w:sz w:val="24"/>
           <w:szCs w:val="24"/>
         </w:rPr>
-        <w:t xml:space="preserve"> + (time[i] - </w:t>
+        <w:t xml:space="preserve"> + (time[</w:t>
+      </w:r>
+      <w:proofErr w:type="spellStart"/>
+      <w:r>
+        <w:rPr>
+          <w:sz w:val="24"/>
+          <w:szCs w:val="24"/>
+        </w:rPr>
+        <w:t>i</w:t>
+      </w:r>
+      <w:proofErr w:type="spellEnd"/>
+      <w:r>
+        <w:rPr>
+          <w:sz w:val="24"/>
+          <w:szCs w:val="24"/>
+        </w:rPr>
+        <w:t xml:space="preserve">] - </w:t>
       </w:r>
       <w:proofErr w:type="gramStart"/>
       <w:r>
@@ -1141,13 +1342,22 @@
         </w:rPr>
         <w:t>time[</w:t>
       </w:r>
+      <w:proofErr w:type="spellStart"/>
       <w:proofErr w:type="gramEnd"/>
       <w:r>
         <w:rPr>
           <w:sz w:val="24"/>
           <w:szCs w:val="24"/>
         </w:rPr>
-        <w:t>i - 1]) * (</w:t>
+        <w:t>i</w:t>
+      </w:r>
+      <w:proofErr w:type="spellEnd"/>
+      <w:r>
+        <w:rPr>
+          <w:sz w:val="24"/>
+          <w:szCs w:val="24"/>
+        </w:rPr>
+        <w:t xml:space="preserve"> - 1]) * (</w:t>
       </w:r>
       <w:proofErr w:type="spellStart"/>
       <w:r>
@@ -1163,7 +1373,7 @@
           <w:sz w:val="24"/>
           <w:szCs w:val="24"/>
         </w:rPr>
-        <w:t xml:space="preserve">[i] + </w:t>
+        <w:t>[</w:t>
       </w:r>
       <w:proofErr w:type="spellStart"/>
       <w:r>
@@ -1171,6 +1381,22 @@
           <w:sz w:val="24"/>
           <w:szCs w:val="24"/>
         </w:rPr>
+        <w:t>i</w:t>
+      </w:r>
+      <w:proofErr w:type="spellEnd"/>
+      <w:r>
+        <w:rPr>
+          <w:sz w:val="24"/>
+          <w:szCs w:val="24"/>
+        </w:rPr>
+        <w:t xml:space="preserve">] + </w:t>
+      </w:r>
+      <w:proofErr w:type="spellStart"/>
+      <w:r>
+        <w:rPr>
+          <w:sz w:val="24"/>
+          <w:szCs w:val="24"/>
+        </w:rPr>
         <w:t>conc</w:t>
       </w:r>
       <w:proofErr w:type="spellEnd"/>
@@ -1179,7 +1405,23 @@
           <w:sz w:val="24"/>
           <w:szCs w:val="24"/>
         </w:rPr>
-        <w:t>[i - 1])/2</w:t>
+        <w:t>[</w:t>
+      </w:r>
+      <w:proofErr w:type="spellStart"/>
+      <w:r>
+        <w:rPr>
+          <w:sz w:val="24"/>
+          <w:szCs w:val="24"/>
+        </w:rPr>
+        <w:t>i</w:t>
+      </w:r>
+      <w:proofErr w:type="spellEnd"/>
+      <w:r>
+        <w:rPr>
+          <w:sz w:val="24"/>
+          <w:szCs w:val="24"/>
+        </w:rPr>
+        <w:t xml:space="preserve"> - 1])/2</w:t>
       </w:r>
     </w:p>
     <w:p>
@@ -1267,7 +1509,23 @@
           <w:sz w:val="24"/>
           <w:szCs w:val="24"/>
         </w:rPr>
-        <w:t xml:space="preserve">#Calculate the mean AUC of QTc interval, and the divide by 24 hours in order to have the overall daily assessment </w:t>
+        <w:t xml:space="preserve">#Calculate the mean AUC of QTc interval, and the divide by 24 hours </w:t>
+      </w:r>
+      <w:proofErr w:type="gramStart"/>
+      <w:r>
+        <w:rPr>
+          <w:sz w:val="24"/>
+          <w:szCs w:val="24"/>
+        </w:rPr>
+        <w:t>in order to</w:t>
+      </w:r>
+      <w:proofErr w:type="gramEnd"/>
+      <w:r>
+        <w:rPr>
+          <w:sz w:val="24"/>
+          <w:szCs w:val="24"/>
+        </w:rPr>
+        <w:t xml:space="preserve"> have the overall daily assessment </w:t>
       </w:r>
     </w:p>
     <w:p>
@@ -1351,7 +1609,23 @@
           <w:sz w:val="24"/>
           <w:szCs w:val="24"/>
         </w:rPr>
-        <w:t xml:space="preserve">#Calculate the lower boundary of the AUC of QTc interval, and the divide by 24 hours in order to have the overall daily assessment </w:t>
+        <w:t xml:space="preserve">#Calculate the lower boundary of the AUC of QTc interval, and the divide by 24 hours </w:t>
+      </w:r>
+      <w:proofErr w:type="gramStart"/>
+      <w:r>
+        <w:rPr>
+          <w:sz w:val="24"/>
+          <w:szCs w:val="24"/>
+        </w:rPr>
+        <w:t>in order to</w:t>
+      </w:r>
+      <w:proofErr w:type="gramEnd"/>
+      <w:r>
+        <w:rPr>
+          <w:sz w:val="24"/>
+          <w:szCs w:val="24"/>
+        </w:rPr>
+        <w:t xml:space="preserve"> have the overall daily assessment </w:t>
       </w:r>
     </w:p>
     <w:p>
@@ -1435,7 +1709,23 @@
           <w:sz w:val="24"/>
           <w:szCs w:val="24"/>
         </w:rPr>
-        <w:t xml:space="preserve">#Calculate the upper boundary of the AUC of QTc interval, and the divide by 24 hours in order to have the overall daily assessment </w:t>
+        <w:t xml:space="preserve">#Calculate the upper boundary of the AUC of QTc interval, and the divide by 24 hours </w:t>
+      </w:r>
+      <w:proofErr w:type="gramStart"/>
+      <w:r>
+        <w:rPr>
+          <w:sz w:val="24"/>
+          <w:szCs w:val="24"/>
+        </w:rPr>
+        <w:t>in order to</w:t>
+      </w:r>
+      <w:proofErr w:type="gramEnd"/>
+      <w:r>
+        <w:rPr>
+          <w:sz w:val="24"/>
+          <w:szCs w:val="24"/>
+        </w:rPr>
+        <w:t xml:space="preserve"> have the overall daily assessment </w:t>
       </w:r>
     </w:p>
     <w:p>
@@ -1570,12 +1860,52 @@
           <w:szCs w:val="24"/>
         </w:rPr>
       </w:pPr>
-      <w:r>
-        <w:rPr>
-          <w:sz w:val="24"/>
-          <w:szCs w:val="24"/>
-        </w:rPr>
-        <w:t>Another crossover study (Hopkins et al 2021) had three phases for 2 doses of ulotaront and one for placebo. I did not know how to analyse this, and thus, I excluded the lower dose of ulotaront. Do you know any other better way for this?</w:t>
+      <w:commentRangeStart w:id="9"/>
+      <w:r>
+        <w:rPr>
+          <w:sz w:val="24"/>
+          <w:szCs w:val="24"/>
+        </w:rPr>
+        <w:t xml:space="preserve">Another crossover study (Hopkins et al 2021) had three phases for 2 doses of </w:t>
+      </w:r>
+      <w:proofErr w:type="spellStart"/>
+      <w:r>
+        <w:rPr>
+          <w:sz w:val="24"/>
+          <w:szCs w:val="24"/>
+        </w:rPr>
+        <w:t>ulotaront</w:t>
+      </w:r>
+      <w:proofErr w:type="spellEnd"/>
+      <w:r>
+        <w:rPr>
+          <w:sz w:val="24"/>
+          <w:szCs w:val="24"/>
+        </w:rPr>
+        <w:t xml:space="preserve"> and one for placebo. I did not know how to analyse this, and thus, I excluded the lower dose of </w:t>
+      </w:r>
+      <w:proofErr w:type="spellStart"/>
+      <w:r>
+        <w:rPr>
+          <w:sz w:val="24"/>
+          <w:szCs w:val="24"/>
+        </w:rPr>
+        <w:t>ulotaront</w:t>
+      </w:r>
+      <w:proofErr w:type="spellEnd"/>
+      <w:r>
+        <w:rPr>
+          <w:sz w:val="24"/>
+          <w:szCs w:val="24"/>
+        </w:rPr>
+        <w:t>. Do you know any other better way for this?</w:t>
+      </w:r>
+      <w:commentRangeEnd w:id="9"/>
+      <w:r>
+        <w:rPr>
+          <w:rStyle w:val="CommentReference"/>
+        </w:rPr>
+        <w:commentReference w:id="9"/>
       </w:r>
     </w:p>
     <w:sectPr>
@@ -1586,6 +1916,109 @@
     </w:sectPr>
   </w:body>
 </w:document>
+</file>
+
+<file path=word/comments.xml><?xml version="1.0" encoding="utf-8"?>
+<w:comments xmlns:wpc="http://schemas.microsoft.com/office/word/2010/wordprocessingCanvas" xmlns:cx="http://schemas.microsoft.com/office/drawing/2014/chartex" xmlns:cx1="http://schemas.microsoft.com/office/drawing/2015/9/8/chartex" xmlns:cx2="http://schemas.microsoft.com/office/drawing/2015/10/21/chartex" xmlns:cx3="http://schemas.microsoft.com/office/drawing/2016/5/9/chartex" xmlns:cx4="http://schemas.microsoft.com/office/drawing/2016/5/10/chartex" xmlns:cx5="http://schemas.microsoft.com/office/drawing/2016/5/11/chartex" xmlns:cx6="http://schemas.microsoft.com/office/drawing/2016/5/12/chartex" xmlns:cx7="http://schemas.microsoft.com/office/drawing/2016/5/13/chartex" xmlns:cx8="http://schemas.microsoft.com/office/drawing/2016/5/14/chartex" xmlns:mc="http://schemas.openxmlformats.org/markup-compatibility/2006" xmlns:aink="http://schemas.microsoft.com/office/drawing/2016/ink" xmlns:am3d="http://schemas.microsoft.com/office/drawing/2017/model3d" xmlns:o="urn:schemas-microsoft-com:office:office" xmlns:oel="http://schemas.microsoft.com/office/2019/extlst" xmlns:r="http://schemas.openxmlformats.org/officeDocument/2006/relationships" xmlns:m="http://schemas.openxmlformats.org/officeDocument/2006/math" xmlns:v="urn:schemas-microsoft-com:vml" xmlns:wp14="http://schemas.microsoft.com/office/word/2010/wordprocessingDrawing" xmlns:wp="http://schemas.openxmlformats.org/drawingml/2006/wordprocessingDrawing" xmlns:w10="urn:schemas-microsoft-com:office:word" xmlns:w="http://schemas.openxmlformats.org/wordprocessingml/2006/main" xmlns:w14="http://schemas.microsoft.com/office/word/2010/wordml" xmlns:w15="http://schemas.microsoft.com/office/word/2012/wordml" xmlns:w16cex="http://schemas.microsoft.com/office/word/2018/wordml/cex" xmlns:w16cid="http://schemas.microsoft.com/office/word/2016/wordml/cid" xmlns:w16="http://schemas.microsoft.com/office/word/2018/wordml" xmlns:w16sdtdh="http://schemas.microsoft.com/office/word/2020/wordml/sdtdatahash" xmlns:w16se="http://schemas.microsoft.com/office/word/2015/wordml/symex" xmlns:wpg="http://schemas.microsoft.com/office/word/2010/wordprocessingGroup" xmlns:wpi="http://schemas.microsoft.com/office/word/2010/wordprocessingInk" xmlns:wne="http://schemas.microsoft.com/office/word/2006/wordml" xmlns:wps="http://schemas.microsoft.com/office/word/2010/wordprocessingShape" mc:Ignorable="w14 w15 w16se w16cid w16 w16cex w16sdtdh wp14">
+  <w:comment w:id="6" w:author="Chiocchia, Virginia (ISPM)" w:date="2024-01-04T15:55:00Z" w:initials="VC">
+    <w:p>
+      <w:r>
+        <w:rPr>
+          <w:rStyle w:val="CommentReference"/>
+        </w:rPr>
+        <w:annotationRef/>
+      </w:r>
+      <w:r>
+        <w:rPr>
+          <w:color w:val="000000"/>
+          <w:sz w:val="20"/>
+          <w:szCs w:val="20"/>
+        </w:rPr>
+        <w:t>Why correlation 0 if they only report the second phase?</w:t>
+      </w:r>
+    </w:p>
+  </w:comment>
+  <w:comment w:id="7" w:author="Chiocchia, Virginia (ISPM)" w:date="2024-01-04T15:58:00Z" w:initials="VC">
+    <w:p>
+      <w:r>
+        <w:rPr>
+          <w:rStyle w:val="CommentReference"/>
+        </w:rPr>
+        <w:annotationRef/>
+      </w:r>
+      <w:r>
+        <w:rPr>
+          <w:color w:val="000000"/>
+          <w:sz w:val="20"/>
+          <w:szCs w:val="20"/>
+        </w:rPr>
+        <w:t>If you divide by 24hrs don’t you have the hourly estimate?</w:t>
+      </w:r>
+    </w:p>
+  </w:comment>
+  <w:comment w:id="8" w:author="Chiocchia, Virginia (ISPM)" w:date="2024-01-04T15:58:00Z" w:initials="VC">
+    <w:p>
+      <w:r>
+        <w:rPr>
+          <w:rStyle w:val="CommentReference"/>
+        </w:rPr>
+        <w:annotationRef/>
+      </w:r>
+      <w:r>
+        <w:rPr>
+          <w:color w:val="000000"/>
+          <w:sz w:val="20"/>
+          <w:szCs w:val="20"/>
+        </w:rPr>
+        <w:t>Can you find the reference for this?</w:t>
+      </w:r>
+    </w:p>
+  </w:comment>
+  <w:comment w:id="9" w:author="Chiocchia, Virginia (ISPM)" w:date="2024-01-04T16:06:00Z" w:initials="VC">
+    <w:p>
+      <w:r>
+        <w:rPr>
+          <w:rStyle w:val="CommentReference"/>
+        </w:rPr>
+        <w:annotationRef/>
+      </w:r>
+      <w:r>
+        <w:rPr>
+          <w:sz w:val="20"/>
+          <w:szCs w:val="20"/>
+        </w:rPr>
+        <w:t>I had a look but didn’t really understand how the trial worked i.e. the 2 stages. Have to discuss with Georgia, but I think the crossover occur within each dose cohort so even if you exclude the lower dose, you have to account for correlation</w:t>
+      </w:r>
+    </w:p>
+  </w:comment>
+</w:comments>
+</file>
+
+<file path=word/commentsExtended.xml><?xml version="1.0" encoding="utf-8"?>
+<w15:commentsEx xmlns:wpc="http://schemas.microsoft.com/office/word/2010/wordprocessingCanvas" xmlns:cx="http://schemas.microsoft.com/office/drawing/2014/chartex" xmlns:cx1="http://schemas.microsoft.com/office/drawing/2015/9/8/chartex" xmlns:cx2="http://schemas.microsoft.com/office/drawing/2015/10/21/chartex" xmlns:cx3="http://schemas.microsoft.com/office/drawing/2016/5/9/chartex" xmlns:cx4="http://schemas.microsoft.com/office/drawing/2016/5/10/chartex" xmlns:cx5="http://schemas.microsoft.com/office/drawing/2016/5/11/chartex" xmlns:cx6="http://schemas.microsoft.com/office/drawing/2016/5/12/chartex" xmlns:cx7="http://schemas.microsoft.com/office/drawing/2016/5/13/chartex" xmlns:cx8="http://schemas.microsoft.com/office/drawing/2016/5/14/chartex" xmlns:mc="http://schemas.openxmlformats.org/markup-compatibility/2006" xmlns:aink="http://schemas.microsoft.com/office/drawing/2016/ink" xmlns:am3d="http://schemas.microsoft.com/office/drawing/2017/model3d" xmlns:o="urn:schemas-microsoft-com:office:office" xmlns:oel="http://schemas.microsoft.com/office/2019/extlst" xmlns:r="http://schemas.openxmlformats.org/officeDocument/2006/relationships" xmlns:m="http://schemas.openxmlformats.org/officeDocument/2006/math" xmlns:v="urn:schemas-microsoft-com:vml" xmlns:wp14="http://schemas.microsoft.com/office/word/2010/wordprocessingDrawing" xmlns:wp="http://schemas.openxmlformats.org/drawingml/2006/wordprocessingDrawing" xmlns:w10="urn:schemas-microsoft-com:office:word" xmlns:w="http://schemas.openxmlformats.org/wordprocessingml/2006/main" xmlns:w14="http://schemas.microsoft.com/office/word/2010/wordml" xmlns:w15="http://schemas.microsoft.com/office/word/2012/wordml" xmlns:w16cex="http://schemas.microsoft.com/office/word/2018/wordml/cex" xmlns:w16cid="http://schemas.microsoft.com/office/word/2016/wordml/cid" xmlns:w16="http://schemas.microsoft.com/office/word/2018/wordml" xmlns:w16sdtdh="http://schemas.microsoft.com/office/word/2020/wordml/sdtdatahash" xmlns:w16se="http://schemas.microsoft.com/office/word/2015/wordml/symex" xmlns:wpg="http://schemas.microsoft.com/office/word/2010/wordprocessingGroup" xmlns:wpi="http://schemas.microsoft.com/office/word/2010/wordprocessingInk" xmlns:wne="http://schemas.microsoft.com/office/word/2006/wordml" xmlns:wps="http://schemas.microsoft.com/office/word/2010/wordprocessingShape" mc:Ignorable="w14 w15 w16se w16cid w16 w16cex w16sdtdh wp14">
+  <w15:commentEx w15:paraId="4B10E107" w15:done="0"/>
+  <w15:commentEx w15:paraId="48630881" w15:done="0"/>
+  <w15:commentEx w15:paraId="331D4152" w15:done="0"/>
+  <w15:commentEx w15:paraId="00CE6B87" w15:done="0"/>
+</w15:commentsEx>
+</file>
+
+<file path=word/commentsExtensible.xml><?xml version="1.0" encoding="utf-8"?>
+<w16cex:commentsExtensible xmlns:wpc="http://schemas.microsoft.com/office/word/2010/wordprocessingCanvas" xmlns:cx="http://schemas.microsoft.com/office/drawing/2014/chartex" xmlns:cx1="http://schemas.microsoft.com/office/drawing/2015/9/8/chartex" xmlns:cx2="http://schemas.microsoft.com/office/drawing/2015/10/21/chartex" xmlns:cx3="http://schemas.microsoft.com/office/drawing/2016/5/9/chartex" xmlns:cx4="http://schemas.microsoft.com/office/drawing/2016/5/10/chartex" xmlns:cx5="http://schemas.microsoft.com/office/drawing/2016/5/11/chartex" xmlns:cx6="http://schemas.microsoft.com/office/drawing/2016/5/12/chartex" xmlns:cx7="http://schemas.microsoft.com/office/drawing/2016/5/13/chartex" xmlns:cx8="http://schemas.microsoft.com/office/drawing/2016/5/14/chartex" xmlns:mc="http://schemas.openxmlformats.org/markup-compatibility/2006" xmlns:aink="http://schemas.microsoft.com/office/drawing/2016/ink" xmlns:am3d="http://schemas.microsoft.com/office/drawing/2017/model3d" xmlns:o="urn:schemas-microsoft-com:office:office" xmlns:oel="http://schemas.microsoft.com/office/2019/extlst" xmlns:r="http://schemas.openxmlformats.org/officeDocument/2006/relationships" xmlns:m="http://schemas.openxmlformats.org/officeDocument/2006/math" xmlns:v="urn:schemas-microsoft-com:vml" xmlns:wp14="http://schemas.microsoft.com/office/word/2010/wordprocessingDrawing" xmlns:wp="http://schemas.openxmlformats.org/drawingml/2006/wordprocessingDrawing" xmlns:w10="urn:schemas-microsoft-com:office:word" xmlns:w="http://schemas.openxmlformats.org/wordprocessingml/2006/main" xmlns:w14="http://schemas.microsoft.com/office/word/2010/wordml" xmlns:w15="http://schemas.microsoft.com/office/word/2012/wordml" xmlns:w16cex="http://schemas.microsoft.com/office/word/2018/wordml/cex" xmlns:w16cid="http://schemas.microsoft.com/office/word/2016/wordml/cid" xmlns:w16="http://schemas.microsoft.com/office/word/2018/wordml" xmlns:w16sdtdh="http://schemas.microsoft.com/office/word/2020/wordml/sdtdatahash" xmlns:w16se="http://schemas.microsoft.com/office/word/2015/wordml/symex" xmlns:wpg="http://schemas.microsoft.com/office/word/2010/wordprocessingGroup" xmlns:wpi="http://schemas.microsoft.com/office/word/2010/wordprocessingInk" xmlns:wne="http://schemas.microsoft.com/office/word/2006/wordml" xmlns:wps="http://schemas.microsoft.com/office/word/2010/wordprocessingShape" mc:Ignorable="w14 w15 w16se w16cid w16 w16cex w16sdtdh wp14">
+  <w16cex:commentExtensible w16cex:durableId="0E3F0A09" w16cex:dateUtc="2024-01-04T14:55:00Z"/>
+  <w16cex:commentExtensible w16cex:durableId="3D6781BD" w16cex:dateUtc="2024-01-04T14:58:00Z"/>
+  <w16cex:commentExtensible w16cex:durableId="0A27CCA7" w16cex:dateUtc="2024-01-04T14:58:00Z"/>
+  <w16cex:commentExtensible w16cex:durableId="5E6F1020" w16cex:dateUtc="2024-01-04T15:06:00Z"/>
+</w16cex:commentsExtensible>
+</file>
+
+<file path=word/commentsIds.xml><?xml version="1.0" encoding="utf-8"?>
+<w16cid:commentsIds xmlns:wpc="http://schemas.microsoft.com/office/word/2010/wordprocessingCanvas" xmlns:cx="http://schemas.microsoft.com/office/drawing/2014/chartex" xmlns:cx1="http://schemas.microsoft.com/office/drawing/2015/9/8/chartex" xmlns:cx2="http://schemas.microsoft.com/office/drawing/2015/10/21/chartex" xmlns:cx3="http://schemas.microsoft.com/office/drawing/2016/5/9/chartex" xmlns:cx4="http://schemas.microsoft.com/office/drawing/2016/5/10/chartex" xmlns:cx5="http://schemas.microsoft.com/office/drawing/2016/5/11/chartex" xmlns:cx6="http://schemas.microsoft.com/office/drawing/2016/5/12/chartex" xmlns:cx7="http://schemas.microsoft.com/office/drawing/2016/5/13/chartex" xmlns:cx8="http://schemas.microsoft.com/office/drawing/2016/5/14/chartex" xmlns:mc="http://schemas.openxmlformats.org/markup-compatibility/2006" xmlns:aink="http://schemas.microsoft.com/office/drawing/2016/ink" xmlns:am3d="http://schemas.microsoft.com/office/drawing/2017/model3d" xmlns:o="urn:schemas-microsoft-com:office:office" xmlns:oel="http://schemas.microsoft.com/office/2019/extlst" xmlns:r="http://schemas.openxmlformats.org/officeDocument/2006/relationships" xmlns:m="http://schemas.openxmlformats.org/officeDocument/2006/math" xmlns:v="urn:schemas-microsoft-com:vml" xmlns:wp14="http://schemas.microsoft.com/office/word/2010/wordprocessingDrawing" xmlns:wp="http://schemas.openxmlformats.org/drawingml/2006/wordprocessingDrawing" xmlns:w10="urn:schemas-microsoft-com:office:word" xmlns:w="http://schemas.openxmlformats.org/wordprocessingml/2006/main" xmlns:w14="http://schemas.microsoft.com/office/word/2010/wordml" xmlns:w15="http://schemas.microsoft.com/office/word/2012/wordml" xmlns:w16cex="http://schemas.microsoft.com/office/word/2018/wordml/cex" xmlns:w16cid="http://schemas.microsoft.com/office/word/2016/wordml/cid" xmlns:w16="http://schemas.microsoft.com/office/word/2018/wordml" xmlns:w16sdtdh="http://schemas.microsoft.com/office/word/2020/wordml/sdtdatahash" xmlns:w16se="http://schemas.microsoft.com/office/word/2015/wordml/symex" xmlns:wpg="http://schemas.microsoft.com/office/word/2010/wordprocessingGroup" xmlns:wpi="http://schemas.microsoft.com/office/word/2010/wordprocessingInk" xmlns:wne="http://schemas.microsoft.com/office/word/2006/wordml" xmlns:wps="http://schemas.microsoft.com/office/word/2010/wordprocessingShape" mc:Ignorable="w14 w15 w16se w16cid w16 w16cex w16sdtdh wp14">
+  <w16cid:commentId w16cid:paraId="4B10E107" w16cid:durableId="0E3F0A09"/>
+  <w16cid:commentId w16cid:paraId="48630881" w16cid:durableId="3D6781BD"/>
+  <w16cid:commentId w16cid:paraId="331D4152" w16cid:durableId="0A27CCA7"/>
+  <w16cid:commentId w16cid:paraId="00CE6B87" w16cid:durableId="5E6F1020"/>
+</w16cid:commentsIds>
 </file>
 
 <file path=word/numbering.xml><?xml version="1.0" encoding="utf-8"?>
@@ -1707,6 +2140,14 @@
     <w:abstractNumId w:val="0"/>
   </w:num>
 </w:numbering>
+</file>
+
+<file path=word/people.xml><?xml version="1.0" encoding="utf-8"?>
+<w15:people xmlns:wpc="http://schemas.microsoft.com/office/word/2010/wordprocessingCanvas" xmlns:cx="http://schemas.microsoft.com/office/drawing/2014/chartex" xmlns:cx1="http://schemas.microsoft.com/office/drawing/2015/9/8/chartex" xmlns:cx2="http://schemas.microsoft.com/office/drawing/2015/10/21/chartex" xmlns:cx3="http://schemas.microsoft.com/office/drawing/2016/5/9/chartex" xmlns:cx4="http://schemas.microsoft.com/office/drawing/2016/5/10/chartex" xmlns:cx5="http://schemas.microsoft.com/office/drawing/2016/5/11/chartex" xmlns:cx6="http://schemas.microsoft.com/office/drawing/2016/5/12/chartex" xmlns:cx7="http://schemas.microsoft.com/office/drawing/2016/5/13/chartex" xmlns:cx8="http://schemas.microsoft.com/office/drawing/2016/5/14/chartex" xmlns:mc="http://schemas.openxmlformats.org/markup-compatibility/2006" xmlns:aink="http://schemas.microsoft.com/office/drawing/2016/ink" xmlns:am3d="http://schemas.microsoft.com/office/drawing/2017/model3d" xmlns:o="urn:schemas-microsoft-com:office:office" xmlns:oel="http://schemas.microsoft.com/office/2019/extlst" xmlns:r="http://schemas.openxmlformats.org/officeDocument/2006/relationships" xmlns:m="http://schemas.openxmlformats.org/officeDocument/2006/math" xmlns:v="urn:schemas-microsoft-com:vml" xmlns:wp14="http://schemas.microsoft.com/office/word/2010/wordprocessingDrawing" xmlns:wp="http://schemas.openxmlformats.org/drawingml/2006/wordprocessingDrawing" xmlns:w10="urn:schemas-microsoft-com:office:word" xmlns:w="http://schemas.openxmlformats.org/wordprocessingml/2006/main" xmlns:w14="http://schemas.microsoft.com/office/word/2010/wordml" xmlns:w15="http://schemas.microsoft.com/office/word/2012/wordml" xmlns:w16cex="http://schemas.microsoft.com/office/word/2018/wordml/cex" xmlns:w16cid="http://schemas.microsoft.com/office/word/2016/wordml/cid" xmlns:w16="http://schemas.microsoft.com/office/word/2018/wordml" xmlns:w16sdtdh="http://schemas.microsoft.com/office/word/2020/wordml/sdtdatahash" xmlns:w16se="http://schemas.microsoft.com/office/word/2015/wordml/symex" xmlns:wpg="http://schemas.microsoft.com/office/word/2010/wordprocessingGroup" xmlns:wpi="http://schemas.microsoft.com/office/word/2010/wordprocessingInk" xmlns:wne="http://schemas.microsoft.com/office/word/2006/wordml" xmlns:wps="http://schemas.microsoft.com/office/word/2010/wordprocessingShape" mc:Ignorable="w14 w15 w16se w16cid w16 w16cex w16sdtdh wp14">
+  <w15:person w15:author="Chiocchia, Virginia (ISPM)">
+    <w15:presenceInfo w15:providerId="AD" w15:userId="S::virginia.chiocchia@unibe.ch::d4648b8d-a969-4199-a782-229ff2b7183f"/>
+  </w15:person>
+</w15:people>
 </file>
 
 <file path=word/styles.xml><?xml version="1.0" encoding="utf-8"?>
@@ -2758,6 +3199,76 @@
       <w:shd w:val="clear" w:color="auto" w:fill="E1DFDD"/>
     </w:rPr>
   </w:style>
+  <w:style w:type="character" w:styleId="CommentReference">
+    <w:name w:val="annotation reference"/>
+    <w:basedOn w:val="DefaultParagraphFont"/>
+    <w:uiPriority w:val="99"/>
+    <w:semiHidden/>
+    <w:unhideWhenUsed/>
+    <w:rsid w:val="004A150B"/>
+    <w:rPr>
+      <w:sz w:val="16"/>
+      <w:szCs w:val="16"/>
+    </w:rPr>
+  </w:style>
+  <w:style w:type="paragraph" w:styleId="CommentText">
+    <w:name w:val="annotation text"/>
+    <w:basedOn w:val="Normal"/>
+    <w:link w:val="CommentTextChar"/>
+    <w:uiPriority w:val="99"/>
+    <w:semiHidden/>
+    <w:unhideWhenUsed/>
+    <w:rsid w:val="004A150B"/>
+    <w:pPr>
+      <w:spacing w:line="240" w:lineRule="auto"/>
+    </w:pPr>
+    <w:rPr>
+      <w:sz w:val="20"/>
+      <w:szCs w:val="20"/>
+    </w:rPr>
+  </w:style>
+  <w:style w:type="character" w:customStyle="1" w:styleId="CommentTextChar">
+    <w:name w:val="Comment Text Char"/>
+    <w:basedOn w:val="DefaultParagraphFont"/>
+    <w:link w:val="CommentText"/>
+    <w:uiPriority w:val="99"/>
+    <w:semiHidden/>
+    <w:rsid w:val="004A150B"/>
+    <w:rPr>
+      <w:sz w:val="20"/>
+      <w:szCs w:val="20"/>
+      <w:lang w:val="en-GB"/>
+    </w:rPr>
+  </w:style>
+  <w:style w:type="paragraph" w:styleId="CommentSubject">
+    <w:name w:val="annotation subject"/>
+    <w:basedOn w:val="CommentText"/>
+    <w:next w:val="CommentText"/>
+    <w:link w:val="CommentSubjectChar"/>
+    <w:uiPriority w:val="99"/>
+    <w:semiHidden/>
+    <w:unhideWhenUsed/>
+    <w:rsid w:val="004A150B"/>
+    <w:rPr>
+      <w:b/>
+      <w:bCs/>
+    </w:rPr>
+  </w:style>
+  <w:style w:type="character" w:customStyle="1" w:styleId="CommentSubjectChar">
+    <w:name w:val="Comment Subject Char"/>
+    <w:basedOn w:val="CommentTextChar"/>
+    <w:link w:val="CommentSubject"/>
+    <w:uiPriority w:val="99"/>
+    <w:semiHidden/>
+    <w:rsid w:val="004A150B"/>
+    <w:rPr>
+      <w:b/>
+      <w:bCs/>
+      <w:sz w:val="20"/>
+      <w:szCs w:val="20"/>
+      <w:lang w:val="en-GB"/>
+    </w:rPr>
+  </w:style>
 </w:styles>
 </file>
 

</xml_diff>

<commit_message>
Update the checklist methods with the new discussions
crossover studies, AUC, etc.
</commit_message>
<xml_diff>
--- a/Checklist methods for GALENOS meta analysis_LSR3.docx
+++ b/Checklist methods for GALENOS meta analysis_LSR3.docx
@@ -285,7 +285,6 @@
         <w:rPr>
           <w:sz w:val="24"/>
           <w:szCs w:val="24"/>
-          <w:lang/>
         </w:rPr>
       </w:pPr>
       <w:r>
@@ -445,6 +444,21 @@
           <w:sz w:val="24"/>
           <w:szCs w:val="24"/>
         </w:rPr>
+        <w:t xml:space="preserve">Follow-up on 19.01.2024: Since there are less than 5 studies for all outcomes, fixed-effects estimates will also be presented in the forest plots for all outcomes.  </w:t>
+      </w:r>
+    </w:p>
+    <w:p>
+      <w:pPr>
+        <w:rPr>
+          <w:sz w:val="24"/>
+          <w:szCs w:val="24"/>
+        </w:rPr>
+      </w:pPr>
+      <w:r>
+        <w:rPr>
+          <w:sz w:val="24"/>
+          <w:szCs w:val="24"/>
+        </w:rPr>
         <w:fldChar w:fldCharType="begin">
           <w:ffData>
             <w:name w:val="Check5"/>
@@ -523,15 +537,13 @@
         </w:rPr>
         <w:t xml:space="preserve">SS: </w:t>
       </w:r>
-      <w:proofErr w:type="spellStart"/>
-      <w:r>
-        <w:rPr>
-          <w:sz w:val="24"/>
-          <w:szCs w:val="24"/>
-        </w:rPr>
-        <w:t>Funel</w:t>
-      </w:r>
-      <w:proofErr w:type="spellEnd"/>
+      <w:r>
+        <w:rPr>
+          <w:sz w:val="24"/>
+          <w:szCs w:val="24"/>
+        </w:rPr>
+        <w:t>Funnel</w:t>
+      </w:r>
       <w:r>
         <w:rPr>
           <w:sz w:val="24"/>
@@ -632,63 +644,18 @@
         </w:rPr>
         <w:t xml:space="preserve"> Follow up on 21.12.2023: No studies can be excluded in sensitivity analysis. </w:t>
       </w:r>
-      <w:r>
-        <w:rPr>
-          <w:color w:val="FF0000"/>
-          <w:sz w:val="24"/>
-          <w:szCs w:val="24"/>
-        </w:rPr>
-        <w:t xml:space="preserve">Potential stratified analyses for </w:t>
-      </w:r>
-      <w:proofErr w:type="spellStart"/>
-      <w:r>
-        <w:rPr>
-          <w:color w:val="FF0000"/>
-          <w:sz w:val="24"/>
-          <w:szCs w:val="24"/>
-        </w:rPr>
-        <w:t>ulotaront</w:t>
-      </w:r>
-      <w:proofErr w:type="spellEnd"/>
-      <w:r>
-        <w:rPr>
-          <w:color w:val="FF0000"/>
-          <w:sz w:val="24"/>
-          <w:szCs w:val="24"/>
-        </w:rPr>
-        <w:t xml:space="preserve"> and </w:t>
-      </w:r>
-      <w:proofErr w:type="spellStart"/>
-      <w:r>
-        <w:rPr>
-          <w:color w:val="FF0000"/>
-          <w:sz w:val="24"/>
-          <w:szCs w:val="24"/>
-        </w:rPr>
-        <w:t>ralmitaront</w:t>
-      </w:r>
-      <w:proofErr w:type="spellEnd"/>
-      <w:r>
-        <w:rPr>
-          <w:color w:val="FF0000"/>
-          <w:sz w:val="24"/>
-          <w:szCs w:val="24"/>
-        </w:rPr>
-        <w:t xml:space="preserve"> for the primary outcome (raised by one of the reviewers)</w:t>
-      </w:r>
-    </w:p>
-    <w:p>
-      <w:pPr>
-        <w:rPr>
-          <w:sz w:val="24"/>
-          <w:szCs w:val="24"/>
-        </w:rPr>
-      </w:pPr>
-      <w:r>
-        <w:rPr>
-          <w:sz w:val="24"/>
-          <w:szCs w:val="24"/>
-          <w:highlight w:val="yellow"/>
+    </w:p>
+    <w:p>
+      <w:pPr>
+        <w:rPr>
+          <w:sz w:val="24"/>
+          <w:szCs w:val="24"/>
+        </w:rPr>
+      </w:pPr>
+      <w:r>
+        <w:rPr>
+          <w:sz w:val="24"/>
+          <w:szCs w:val="24"/>
         </w:rPr>
         <w:t>Additional comment</w:t>
       </w:r>
@@ -696,7 +663,6 @@
         <w:rPr>
           <w:sz w:val="24"/>
           <w:szCs w:val="24"/>
-          <w:highlight w:val="yellow"/>
         </w:rPr>
         <w:t>s</w:t>
       </w:r>
@@ -780,6 +746,7 @@
         </w:rPr>
       </w:pPr>
       <w:commentRangeStart w:id="6"/>
+      <w:commentRangeStart w:id="7"/>
       <w:r>
         <w:rPr>
           <w:sz w:val="24"/>
@@ -833,6 +800,13 @@
           <w:rStyle w:val="CommentReference"/>
         </w:rPr>
         <w:commentReference w:id="6"/>
+      </w:r>
+      <w:commentRangeEnd w:id="7"/>
+      <w:r>
+        <w:rPr>
+          <w:rStyle w:val="CommentReference"/>
+        </w:rPr>
+        <w:commentReference w:id="7"/>
       </w:r>
     </w:p>
     <w:p>
@@ -895,6 +869,37 @@
     </w:p>
     <w:p>
       <w:pPr>
+        <w:rPr>
+          <w:sz w:val="24"/>
+          <w:szCs w:val="24"/>
+        </w:rPr>
+      </w:pPr>
+      <w:r>
+        <w:rPr>
+          <w:sz w:val="24"/>
+          <w:szCs w:val="24"/>
+        </w:rPr>
+        <w:t xml:space="preserve">Follow-up on 19.01.2024: A correlation of 0.2 will be used using the </w:t>
+      </w:r>
+      <w:proofErr w:type="gramStart"/>
+      <w:r>
+        <w:rPr>
+          <w:sz w:val="24"/>
+          <w:szCs w:val="24"/>
+        </w:rPr>
+        <w:t>above mentioned</w:t>
+      </w:r>
+      <w:proofErr w:type="gramEnd"/>
+      <w:r>
+        <w:rPr>
+          <w:sz w:val="24"/>
+          <w:szCs w:val="24"/>
+        </w:rPr>
+        <w:t xml:space="preserve"> formula to correct the SE of logOR. </w:t>
+      </w:r>
+    </w:p>
+    <w:p>
+      <w:pPr>
         <w:pStyle w:val="ListParagraph"/>
         <w:numPr>
           <w:ilvl w:val="0"/>
@@ -993,7 +998,8 @@
         </w:rPr>
         <w:t xml:space="preserve">. </w:t>
       </w:r>
-      <w:commentRangeStart w:id="7"/>
+      <w:commentRangeStart w:id="8"/>
+      <w:commentRangeStart w:id="9"/>
       <w:r>
         <w:rPr>
           <w:sz w:val="24"/>
@@ -1022,7 +1028,28 @@
           <w:sz w:val="24"/>
           <w:szCs w:val="24"/>
         </w:rPr>
-        <w:t xml:space="preserve"> have daily estimate</w:t>
+        <w:t xml:space="preserve"> have </w:t>
+      </w:r>
+      <w:r>
+        <w:rPr>
+          <w:sz w:val="24"/>
+          <w:szCs w:val="24"/>
+        </w:rPr>
+        <w:t xml:space="preserve">an </w:t>
+      </w:r>
+      <w:r>
+        <w:rPr>
+          <w:sz w:val="24"/>
+          <w:szCs w:val="24"/>
+        </w:rPr>
+        <w:t>estimate</w:t>
+      </w:r>
+      <w:r>
+        <w:rPr>
+          <w:sz w:val="24"/>
+          <w:szCs w:val="24"/>
+        </w:rPr>
+        <w:t xml:space="preserve"> in msec, which allows the contextualization with the estimates in other studies that measure QTc intervals at single timepoints</w:t>
       </w:r>
       <w:r>
         <w:rPr>
@@ -1031,12 +1058,19 @@
         </w:rPr>
         <w:t xml:space="preserve">. </w:t>
       </w:r>
-      <w:commentRangeEnd w:id="7"/>
+      <w:commentRangeEnd w:id="8"/>
       <w:r>
         <w:rPr>
           <w:rStyle w:val="CommentReference"/>
         </w:rPr>
-        <w:commentReference w:id="7"/>
+        <w:commentReference w:id="8"/>
+      </w:r>
+      <w:commentRangeEnd w:id="9"/>
+      <w:r>
+        <w:rPr>
+          <w:rStyle w:val="CommentReference"/>
+        </w:rPr>
+        <w:commentReference w:id="9"/>
       </w:r>
       <w:r>
         <w:rPr>
@@ -1045,57 +1079,35 @@
         </w:rPr>
         <w:t xml:space="preserve">For this reason, </w:t>
       </w:r>
-      <w:commentRangeStart w:id="8"/>
-      <w:r>
-        <w:rPr>
-          <w:sz w:val="24"/>
-          <w:szCs w:val="24"/>
-        </w:rPr>
-        <w:t>I used a</w:t>
-      </w:r>
-      <w:r>
-        <w:rPr>
-          <w:sz w:val="24"/>
-          <w:szCs w:val="24"/>
-        </w:rPr>
-        <w:t xml:space="preserve"> formula </w:t>
-      </w:r>
-      <w:r>
-        <w:rPr>
-          <w:sz w:val="24"/>
-          <w:szCs w:val="24"/>
-        </w:rPr>
-        <w:t xml:space="preserve">that I found </w:t>
-      </w:r>
-      <w:proofErr w:type="gramStart"/>
-      <w:r>
-        <w:rPr>
-          <w:sz w:val="24"/>
-          <w:szCs w:val="24"/>
-        </w:rPr>
-        <w:t>in</w:t>
-      </w:r>
-      <w:proofErr w:type="gramEnd"/>
-      <w:r>
-        <w:rPr>
-          <w:sz w:val="24"/>
-          <w:szCs w:val="24"/>
-        </w:rPr>
-        <w:t xml:space="preserve"> the internet</w:t>
-      </w:r>
-      <w:r>
-        <w:rPr>
-          <w:sz w:val="24"/>
-          <w:szCs w:val="24"/>
-        </w:rPr>
-        <w:t xml:space="preserve"> </w:t>
-      </w:r>
-      <w:commentRangeEnd w:id="8"/>
+      <w:commentRangeStart w:id="10"/>
+      <w:commentRangeStart w:id="11"/>
+      <w:r>
+        <w:rPr>
+          <w:sz w:val="24"/>
+          <w:szCs w:val="24"/>
+        </w:rPr>
+        <w:t xml:space="preserve">I used </w:t>
+      </w:r>
+      <w:r>
+        <w:rPr>
+          <w:sz w:val="24"/>
+          <w:szCs w:val="24"/>
+        </w:rPr>
+        <w:t xml:space="preserve">  </w:t>
+      </w:r>
+      <w:commentRangeEnd w:id="10"/>
       <w:r>
         <w:rPr>
           <w:rStyle w:val="CommentReference"/>
         </w:rPr>
-        <w:commentReference w:id="8"/>
+        <w:commentReference w:id="10"/>
+      </w:r>
+      <w:commentRangeEnd w:id="11"/>
+      <w:r>
+        <w:rPr>
+          <w:rStyle w:val="CommentReference"/>
+        </w:rPr>
+        <w:commentReference w:id="11"/>
       </w:r>
       <w:r>
         <w:rPr>
@@ -1251,23 +1263,7 @@
           <w:sz w:val="24"/>
           <w:szCs w:val="24"/>
         </w:rPr>
-        <w:t xml:space="preserve">  for (</w:t>
-      </w:r>
-      <w:proofErr w:type="spellStart"/>
-      <w:r>
-        <w:rPr>
-          <w:sz w:val="24"/>
-          <w:szCs w:val="24"/>
-        </w:rPr>
-        <w:t>i</w:t>
-      </w:r>
-      <w:proofErr w:type="spellEnd"/>
-      <w:r>
-        <w:rPr>
-          <w:sz w:val="24"/>
-          <w:szCs w:val="24"/>
-        </w:rPr>
-        <w:t xml:space="preserve"> in 2:(length(time))) {</w:t>
+        <w:t xml:space="preserve">  for (i in 2:(length(time))) {</w:t>
       </w:r>
     </w:p>
     <w:p>
@@ -1284,6 +1280,7 @@
           <w:sz w:val="24"/>
           <w:szCs w:val="24"/>
         </w:rPr>
+        <w:lastRenderedPageBreak/>
         <w:t xml:space="preserve">    </w:t>
       </w:r>
       <w:proofErr w:type="spellStart"/>
@@ -1316,7 +1313,23 @@
           <w:sz w:val="24"/>
           <w:szCs w:val="24"/>
         </w:rPr>
-        <w:t xml:space="preserve"> + (time[</w:t>
+        <w:t xml:space="preserve"> + (time[i] - </w:t>
+      </w:r>
+      <w:proofErr w:type="gramStart"/>
+      <w:r>
+        <w:rPr>
+          <w:sz w:val="24"/>
+          <w:szCs w:val="24"/>
+        </w:rPr>
+        <w:t>time[</w:t>
+      </w:r>
+      <w:proofErr w:type="gramEnd"/>
+      <w:r>
+        <w:rPr>
+          <w:sz w:val="24"/>
+          <w:szCs w:val="24"/>
+        </w:rPr>
+        <w:t>i - 1]) * (</w:t>
       </w:r>
       <w:proofErr w:type="spellStart"/>
       <w:r>
@@ -1324,7 +1337,7 @@
           <w:sz w:val="24"/>
           <w:szCs w:val="24"/>
         </w:rPr>
-        <w:t>i</w:t>
+        <w:t>conc</w:t>
       </w:r>
       <w:proofErr w:type="spellEnd"/>
       <w:r>
@@ -1332,7 +1345,131 @@
           <w:sz w:val="24"/>
           <w:szCs w:val="24"/>
         </w:rPr>
-        <w:t xml:space="preserve">] - </w:t>
+        <w:t xml:space="preserve">[i] + </w:t>
+      </w:r>
+      <w:proofErr w:type="spellStart"/>
+      <w:r>
+        <w:rPr>
+          <w:sz w:val="24"/>
+          <w:szCs w:val="24"/>
+        </w:rPr>
+        <w:t>conc</w:t>
+      </w:r>
+      <w:proofErr w:type="spellEnd"/>
+      <w:r>
+        <w:rPr>
+          <w:sz w:val="24"/>
+          <w:szCs w:val="24"/>
+        </w:rPr>
+        <w:t>[i - 1])/2</w:t>
+      </w:r>
+    </w:p>
+    <w:p>
+      <w:pPr>
+        <w:spacing w:line="240" w:lineRule="auto"/>
+        <w:ind w:left="1440"/>
+        <w:rPr>
+          <w:sz w:val="24"/>
+          <w:szCs w:val="24"/>
+        </w:rPr>
+      </w:pPr>
+      <w:r>
+        <w:rPr>
+          <w:sz w:val="24"/>
+          <w:szCs w:val="24"/>
+        </w:rPr>
+        <w:t xml:space="preserve">  }</w:t>
+      </w:r>
+    </w:p>
+    <w:p>
+      <w:pPr>
+        <w:spacing w:line="240" w:lineRule="auto"/>
+        <w:ind w:left="1440"/>
+        <w:rPr>
+          <w:sz w:val="24"/>
+          <w:szCs w:val="24"/>
+        </w:rPr>
+      </w:pPr>
+      <w:r>
+        <w:rPr>
+          <w:sz w:val="24"/>
+          <w:szCs w:val="24"/>
+        </w:rPr>
+        <w:t xml:space="preserve">  </w:t>
+      </w:r>
+      <w:proofErr w:type="spellStart"/>
+      <w:r>
+        <w:rPr>
+          <w:sz w:val="24"/>
+          <w:szCs w:val="24"/>
+        </w:rPr>
+        <w:t>auc</w:t>
+      </w:r>
+      <w:proofErr w:type="spellEnd"/>
+    </w:p>
+    <w:p>
+      <w:pPr>
+        <w:spacing w:line="240" w:lineRule="auto"/>
+        <w:ind w:left="1440"/>
+        <w:rPr>
+          <w:sz w:val="24"/>
+          <w:szCs w:val="24"/>
+        </w:rPr>
+      </w:pPr>
+      <w:r>
+        <w:rPr>
+          <w:sz w:val="24"/>
+          <w:szCs w:val="24"/>
+        </w:rPr>
+        <w:t>}</w:t>
+      </w:r>
+    </w:p>
+    <w:p>
+      <w:pPr>
+        <w:spacing w:line="240" w:lineRule="auto"/>
+        <w:ind w:left="720"/>
+        <w:rPr>
+          <w:sz w:val="24"/>
+          <w:szCs w:val="24"/>
+        </w:rPr>
+      </w:pPr>
+      <w:r>
+        <w:rPr>
+          <w:sz w:val="24"/>
+          <w:szCs w:val="24"/>
+        </w:rPr>
+        <w:t xml:space="preserve">Follow-up on 19.01.2024: The formula is based on the linear trapezoidal rule, which is classic in calculating AUC esp. in pharmacokinetics. The formula can be found in </w:t>
+      </w:r>
+      <w:r>
+        <w:rPr>
+          <w:sz w:val="24"/>
+          <w:szCs w:val="24"/>
+        </w:rPr>
+        <w:t>PMID: 731416</w:t>
+      </w:r>
+      <w:r>
+        <w:rPr>
+          <w:sz w:val="24"/>
+          <w:szCs w:val="24"/>
+        </w:rPr>
+        <w:t>.</w:t>
+      </w:r>
+    </w:p>
+    <w:p>
+      <w:pPr>
+        <w:spacing w:line="240" w:lineRule="auto"/>
+        <w:ind w:left="1440"/>
+        <w:rPr>
+          <w:sz w:val="24"/>
+          <w:szCs w:val="24"/>
+        </w:rPr>
+      </w:pPr>
+      <w:r>
+        <w:rPr>
+          <w:sz w:val="24"/>
+          <w:szCs w:val="24"/>
+        </w:rPr>
+        <w:t xml:space="preserve">#Calculate the mean AUC of QTc interval, and the divide by 24 hours </w:t>
       </w:r>
       <w:proofErr w:type="gramStart"/>
       <w:r>
@@ -1340,7 +1477,56 @@
           <w:sz w:val="24"/>
           <w:szCs w:val="24"/>
         </w:rPr>
-        <w:t>time[</w:t>
+        <w:t>in order to</w:t>
+      </w:r>
+      <w:proofErr w:type="gramEnd"/>
+      <w:r>
+        <w:rPr>
+          <w:sz w:val="24"/>
+          <w:szCs w:val="24"/>
+        </w:rPr>
+        <w:t xml:space="preserve"> have </w:t>
+      </w:r>
+      <w:r>
+        <w:rPr>
+          <w:sz w:val="24"/>
+          <w:szCs w:val="24"/>
+        </w:rPr>
+        <w:t>an estimate in msec</w:t>
+      </w:r>
+    </w:p>
+    <w:p>
+      <w:pPr>
+        <w:spacing w:line="240" w:lineRule="auto"/>
+        <w:ind w:left="1440"/>
+        <w:rPr>
+          <w:sz w:val="24"/>
+          <w:szCs w:val="24"/>
+        </w:rPr>
+      </w:pPr>
+      <w:proofErr w:type="spellStart"/>
+      <w:r>
+        <w:rPr>
+          <w:sz w:val="24"/>
+          <w:szCs w:val="24"/>
+        </w:rPr>
+        <w:t>qtc_auc_mean</w:t>
+      </w:r>
+      <w:proofErr w:type="spellEnd"/>
+      <w:r>
+        <w:rPr>
+          <w:sz w:val="24"/>
+          <w:szCs w:val="24"/>
+        </w:rPr>
+        <w:t>&lt;-</w:t>
+      </w:r>
+      <w:proofErr w:type="gramStart"/>
+      <w:r>
+        <w:rPr>
+          <w:sz w:val="24"/>
+          <w:szCs w:val="24"/>
+        </w:rPr>
+        <w:t>AUC(</w:t>
       </w:r>
       <w:proofErr w:type="spellStart"/>
       <w:proofErr w:type="gramEnd"/>
@@ -1349,7 +1535,7 @@
           <w:sz w:val="24"/>
           <w:szCs w:val="24"/>
         </w:rPr>
-        <w:t>i</w:t>
+        <w:t>data_qtc$TE</w:t>
       </w:r>
       <w:proofErr w:type="spellEnd"/>
       <w:r>
@@ -1357,7 +1543,7 @@
           <w:sz w:val="24"/>
           <w:szCs w:val="24"/>
         </w:rPr>
-        <w:t xml:space="preserve"> - 1]) * (</w:t>
+        <w:t xml:space="preserve">, </w:t>
       </w:r>
       <w:proofErr w:type="spellStart"/>
       <w:r>
@@ -1365,7 +1551,7 @@
           <w:sz w:val="24"/>
           <w:szCs w:val="24"/>
         </w:rPr>
-        <w:t>conc</w:t>
+        <w:t>data_qtc$timepoint</w:t>
       </w:r>
       <w:proofErr w:type="spellEnd"/>
       <w:r>
@@ -1373,55 +1559,7 @@
           <w:sz w:val="24"/>
           <w:szCs w:val="24"/>
         </w:rPr>
-        <w:t>[</w:t>
-      </w:r>
-      <w:proofErr w:type="spellStart"/>
-      <w:r>
-        <w:rPr>
-          <w:sz w:val="24"/>
-          <w:szCs w:val="24"/>
-        </w:rPr>
-        <w:t>i</w:t>
-      </w:r>
-      <w:proofErr w:type="spellEnd"/>
-      <w:r>
-        <w:rPr>
-          <w:sz w:val="24"/>
-          <w:szCs w:val="24"/>
-        </w:rPr>
-        <w:t xml:space="preserve">] + </w:t>
-      </w:r>
-      <w:proofErr w:type="spellStart"/>
-      <w:r>
-        <w:rPr>
-          <w:sz w:val="24"/>
-          <w:szCs w:val="24"/>
-        </w:rPr>
-        <w:t>conc</w:t>
-      </w:r>
-      <w:proofErr w:type="spellEnd"/>
-      <w:r>
-        <w:rPr>
-          <w:sz w:val="24"/>
-          <w:szCs w:val="24"/>
-        </w:rPr>
-        <w:t>[</w:t>
-      </w:r>
-      <w:proofErr w:type="spellStart"/>
-      <w:r>
-        <w:rPr>
-          <w:sz w:val="24"/>
-          <w:szCs w:val="24"/>
-        </w:rPr>
-        <w:t>i</w:t>
-      </w:r>
-      <w:proofErr w:type="spellEnd"/>
-      <w:r>
-        <w:rPr>
-          <w:sz w:val="24"/>
-          <w:szCs w:val="24"/>
-        </w:rPr>
-        <w:t xml:space="preserve"> - 1])/2</w:t>
+        <w:t>)/24</w:t>
       </w:r>
     </w:p>
     <w:p>
@@ -1438,7 +1576,30 @@
           <w:sz w:val="24"/>
           <w:szCs w:val="24"/>
         </w:rPr>
-        <w:t xml:space="preserve">  }</w:t>
+        <w:t xml:space="preserve">#Calculate the lower boundary of the AUC of QTc interval, and the divide by 24 hours </w:t>
+      </w:r>
+      <w:proofErr w:type="gramStart"/>
+      <w:r>
+        <w:rPr>
+          <w:sz w:val="24"/>
+          <w:szCs w:val="24"/>
+        </w:rPr>
+        <w:t>in order to</w:t>
+      </w:r>
+      <w:proofErr w:type="gramEnd"/>
+      <w:r>
+        <w:rPr>
+          <w:sz w:val="24"/>
+          <w:szCs w:val="24"/>
+        </w:rPr>
+        <w:t xml:space="preserve"> have </w:t>
+      </w:r>
+      <w:r>
+        <w:rPr>
+          <w:sz w:val="24"/>
+          <w:szCs w:val="24"/>
+        </w:rPr>
+        <w:t>an estimate in msec</w:t>
       </w:r>
     </w:p>
     <w:p>
@@ -1450,23 +1611,63 @@
           <w:szCs w:val="24"/>
         </w:rPr>
       </w:pPr>
-      <w:r>
-        <w:rPr>
-          <w:sz w:val="24"/>
-          <w:szCs w:val="24"/>
-        </w:rPr>
-        <w:lastRenderedPageBreak/>
-        <w:t xml:space="preserve">  </w:t>
-      </w:r>
       <w:proofErr w:type="spellStart"/>
       <w:r>
         <w:rPr>
           <w:sz w:val="24"/>
           <w:szCs w:val="24"/>
         </w:rPr>
-        <w:t>auc</w:t>
+        <w:t>qtc_aub_lb</w:t>
       </w:r>
       <w:proofErr w:type="spellEnd"/>
+      <w:r>
+        <w:rPr>
+          <w:sz w:val="24"/>
+          <w:szCs w:val="24"/>
+        </w:rPr>
+        <w:t>&lt;-</w:t>
+      </w:r>
+      <w:proofErr w:type="gramStart"/>
+      <w:r>
+        <w:rPr>
+          <w:sz w:val="24"/>
+          <w:szCs w:val="24"/>
+        </w:rPr>
+        <w:t>AUC(</w:t>
+      </w:r>
+      <w:proofErr w:type="spellStart"/>
+      <w:proofErr w:type="gramEnd"/>
+      <w:r>
+        <w:rPr>
+          <w:sz w:val="24"/>
+          <w:szCs w:val="24"/>
+        </w:rPr>
+        <w:t>data_qtc$lb</w:t>
+      </w:r>
+      <w:proofErr w:type="spellEnd"/>
+      <w:r>
+        <w:rPr>
+          <w:sz w:val="24"/>
+          <w:szCs w:val="24"/>
+        </w:rPr>
+        <w:t xml:space="preserve">, </w:t>
+      </w:r>
+      <w:proofErr w:type="spellStart"/>
+      <w:r>
+        <w:rPr>
+          <w:sz w:val="24"/>
+          <w:szCs w:val="24"/>
+        </w:rPr>
+        <w:t>data_qtc$timepoint</w:t>
+      </w:r>
+      <w:proofErr w:type="spellEnd"/>
+      <w:r>
+        <w:rPr>
+          <w:sz w:val="24"/>
+          <w:szCs w:val="24"/>
+        </w:rPr>
+        <w:t>)/24</w:t>
+      </w:r>
     </w:p>
     <w:p>
       <w:pPr>
@@ -1482,34 +1683,7 @@
           <w:sz w:val="24"/>
           <w:szCs w:val="24"/>
         </w:rPr>
-        <w:t>}</w:t>
-      </w:r>
-    </w:p>
-    <w:p>
-      <w:pPr>
-        <w:spacing w:line="240" w:lineRule="auto"/>
-        <w:ind w:left="1440"/>
-        <w:rPr>
-          <w:sz w:val="24"/>
-          <w:szCs w:val="24"/>
-        </w:rPr>
-      </w:pPr>
-    </w:p>
-    <w:p>
-      <w:pPr>
-        <w:spacing w:line="240" w:lineRule="auto"/>
-        <w:ind w:left="1440"/>
-        <w:rPr>
-          <w:sz w:val="24"/>
-          <w:szCs w:val="24"/>
-        </w:rPr>
-      </w:pPr>
-      <w:r>
-        <w:rPr>
-          <w:sz w:val="24"/>
-          <w:szCs w:val="24"/>
-        </w:rPr>
-        <w:t xml:space="preserve">#Calculate the mean AUC of QTc interval, and the divide by 24 hours </w:t>
+        <w:t xml:space="preserve">#Calculate the upper boundary of the AUC of QTc interval, and the divide by 24 hours </w:t>
       </w:r>
       <w:proofErr w:type="gramStart"/>
       <w:r>
@@ -1525,207 +1699,14 @@
           <w:sz w:val="24"/>
           <w:szCs w:val="24"/>
         </w:rPr>
-        <w:t xml:space="preserve"> have the overall daily assessment </w:t>
-      </w:r>
-    </w:p>
-    <w:p>
-      <w:pPr>
-        <w:spacing w:line="240" w:lineRule="auto"/>
-        <w:ind w:left="1440"/>
-        <w:rPr>
-          <w:sz w:val="24"/>
-          <w:szCs w:val="24"/>
-        </w:rPr>
-      </w:pPr>
-      <w:proofErr w:type="spellStart"/>
-      <w:r>
-        <w:rPr>
-          <w:sz w:val="24"/>
-          <w:szCs w:val="24"/>
-        </w:rPr>
-        <w:t>qtc_auc_mean</w:t>
-      </w:r>
-      <w:proofErr w:type="spellEnd"/>
-      <w:r>
-        <w:rPr>
-          <w:sz w:val="24"/>
-          <w:szCs w:val="24"/>
-        </w:rPr>
-        <w:t>&lt;-</w:t>
-      </w:r>
-      <w:proofErr w:type="gramStart"/>
-      <w:r>
-        <w:rPr>
-          <w:sz w:val="24"/>
-          <w:szCs w:val="24"/>
-        </w:rPr>
-        <w:t>AUC(</w:t>
-      </w:r>
-      <w:proofErr w:type="spellStart"/>
-      <w:proofErr w:type="gramEnd"/>
-      <w:r>
-        <w:rPr>
-          <w:sz w:val="24"/>
-          <w:szCs w:val="24"/>
-        </w:rPr>
-        <w:t>data_qtc$TE</w:t>
-      </w:r>
-      <w:proofErr w:type="spellEnd"/>
-      <w:r>
-        <w:rPr>
-          <w:sz w:val="24"/>
-          <w:szCs w:val="24"/>
-        </w:rPr>
-        <w:t xml:space="preserve">, </w:t>
-      </w:r>
-      <w:proofErr w:type="spellStart"/>
-      <w:r>
-        <w:rPr>
-          <w:sz w:val="24"/>
-          <w:szCs w:val="24"/>
-        </w:rPr>
-        <w:t>data_qtc$timepoint</w:t>
-      </w:r>
-      <w:proofErr w:type="spellEnd"/>
-      <w:r>
-        <w:rPr>
-          <w:sz w:val="24"/>
-          <w:szCs w:val="24"/>
-        </w:rPr>
-        <w:t>)/24</w:t>
-      </w:r>
-    </w:p>
-    <w:p>
-      <w:pPr>
-        <w:spacing w:line="240" w:lineRule="auto"/>
-        <w:ind w:left="1440"/>
-        <w:rPr>
-          <w:sz w:val="24"/>
-          <w:szCs w:val="24"/>
-        </w:rPr>
-      </w:pPr>
-      <w:r>
-        <w:rPr>
-          <w:sz w:val="24"/>
-          <w:szCs w:val="24"/>
-        </w:rPr>
-        <w:t xml:space="preserve">#Calculate the lower boundary of the AUC of QTc interval, and the divide by 24 hours </w:t>
-      </w:r>
-      <w:proofErr w:type="gramStart"/>
-      <w:r>
-        <w:rPr>
-          <w:sz w:val="24"/>
-          <w:szCs w:val="24"/>
-        </w:rPr>
-        <w:t>in order to</w:t>
-      </w:r>
-      <w:proofErr w:type="gramEnd"/>
-      <w:r>
-        <w:rPr>
-          <w:sz w:val="24"/>
-          <w:szCs w:val="24"/>
-        </w:rPr>
-        <w:t xml:space="preserve"> have the overall daily assessment </w:t>
-      </w:r>
-    </w:p>
-    <w:p>
-      <w:pPr>
-        <w:spacing w:line="240" w:lineRule="auto"/>
-        <w:ind w:left="1440"/>
-        <w:rPr>
-          <w:sz w:val="24"/>
-          <w:szCs w:val="24"/>
-        </w:rPr>
-      </w:pPr>
-      <w:proofErr w:type="spellStart"/>
-      <w:r>
-        <w:rPr>
-          <w:sz w:val="24"/>
-          <w:szCs w:val="24"/>
-        </w:rPr>
-        <w:t>qtc_aub_lb</w:t>
-      </w:r>
-      <w:proofErr w:type="spellEnd"/>
-      <w:r>
-        <w:rPr>
-          <w:sz w:val="24"/>
-          <w:szCs w:val="24"/>
-        </w:rPr>
-        <w:t>&lt;-</w:t>
-      </w:r>
-      <w:proofErr w:type="gramStart"/>
-      <w:r>
-        <w:rPr>
-          <w:sz w:val="24"/>
-          <w:szCs w:val="24"/>
-        </w:rPr>
-        <w:t>AUC(</w:t>
-      </w:r>
-      <w:proofErr w:type="spellStart"/>
-      <w:proofErr w:type="gramEnd"/>
-      <w:r>
-        <w:rPr>
-          <w:sz w:val="24"/>
-          <w:szCs w:val="24"/>
-        </w:rPr>
-        <w:t>data_qtc$lb</w:t>
-      </w:r>
-      <w:proofErr w:type="spellEnd"/>
-      <w:r>
-        <w:rPr>
-          <w:sz w:val="24"/>
-          <w:szCs w:val="24"/>
-        </w:rPr>
-        <w:t xml:space="preserve">, </w:t>
-      </w:r>
-      <w:proofErr w:type="spellStart"/>
-      <w:r>
-        <w:rPr>
-          <w:sz w:val="24"/>
-          <w:szCs w:val="24"/>
-        </w:rPr>
-        <w:t>data_qtc$timepoint</w:t>
-      </w:r>
-      <w:proofErr w:type="spellEnd"/>
-      <w:r>
-        <w:rPr>
-          <w:sz w:val="24"/>
-          <w:szCs w:val="24"/>
-        </w:rPr>
-        <w:t>)/24</w:t>
-      </w:r>
-    </w:p>
-    <w:p>
-      <w:pPr>
-        <w:spacing w:line="240" w:lineRule="auto"/>
-        <w:ind w:left="1440"/>
-        <w:rPr>
-          <w:sz w:val="24"/>
-          <w:szCs w:val="24"/>
-        </w:rPr>
-      </w:pPr>
-      <w:r>
-        <w:rPr>
-          <w:sz w:val="24"/>
-          <w:szCs w:val="24"/>
-        </w:rPr>
-        <w:t xml:space="preserve">#Calculate the upper boundary of the AUC of QTc interval, and the divide by 24 hours </w:t>
-      </w:r>
-      <w:proofErr w:type="gramStart"/>
-      <w:r>
-        <w:rPr>
-          <w:sz w:val="24"/>
-          <w:szCs w:val="24"/>
-        </w:rPr>
-        <w:t>in order to</w:t>
-      </w:r>
-      <w:proofErr w:type="gramEnd"/>
-      <w:r>
-        <w:rPr>
-          <w:sz w:val="24"/>
-          <w:szCs w:val="24"/>
-        </w:rPr>
-        <w:t xml:space="preserve"> have the overall daily assessment </w:t>
+        <w:t xml:space="preserve"> have </w:t>
+      </w:r>
+      <w:r>
+        <w:rPr>
+          <w:sz w:val="24"/>
+          <w:szCs w:val="24"/>
+        </w:rPr>
+        <w:t>an estimate in msec</w:t>
       </w:r>
     </w:p>
     <w:p>
@@ -1860,13 +1841,44 @@
           <w:szCs w:val="24"/>
         </w:rPr>
       </w:pPr>
-      <w:commentRangeStart w:id="9"/>
-      <w:r>
-        <w:rPr>
-          <w:sz w:val="24"/>
-          <w:szCs w:val="24"/>
-        </w:rPr>
-        <w:t xml:space="preserve">Another crossover study (Hopkins et al 2021) had three phases for 2 doses of </w:t>
+      <w:commentRangeStart w:id="12"/>
+      <w:commentRangeStart w:id="13"/>
+      <w:r>
+        <w:rPr>
+          <w:sz w:val="24"/>
+          <w:szCs w:val="24"/>
+        </w:rPr>
+        <w:t>Another crossover study (Hopkins et al 2021) had three phases for 2 doses of ulotaront and one for placebo. I did not know how to analyse this, and thus, I excluded the lower dose of ulotaront. Do you know any other better way for this?</w:t>
+      </w:r>
+      <w:commentRangeEnd w:id="12"/>
+      <w:r>
+        <w:rPr>
+          <w:rStyle w:val="CommentReference"/>
+        </w:rPr>
+        <w:commentReference w:id="12"/>
+      </w:r>
+      <w:commentRangeEnd w:id="13"/>
+      <w:r>
+        <w:rPr>
+          <w:rStyle w:val="CommentReference"/>
+        </w:rPr>
+        <w:commentReference w:id="13"/>
+      </w:r>
+    </w:p>
+    <w:p>
+      <w:pPr>
+        <w:spacing w:line="240" w:lineRule="auto"/>
+        <w:rPr>
+          <w:sz w:val="24"/>
+          <w:szCs w:val="24"/>
+        </w:rPr>
+      </w:pPr>
+      <w:r>
+        <w:rPr>
+          <w:sz w:val="24"/>
+          <w:szCs w:val="24"/>
+        </w:rPr>
+        <w:t xml:space="preserve">Follow-up on 19.01.2024: The three crossover studies with usable data (Hopkins et al, </w:t>
       </w:r>
       <w:proofErr w:type="spellStart"/>
       <w:r>
@@ -1874,7 +1886,7 @@
           <w:sz w:val="24"/>
           <w:szCs w:val="24"/>
         </w:rPr>
-        <w:t>ulotaront</w:t>
+        <w:t>Tsukada</w:t>
       </w:r>
       <w:proofErr w:type="spellEnd"/>
       <w:r>
@@ -1882,15 +1894,87 @@
           <w:sz w:val="24"/>
           <w:szCs w:val="24"/>
         </w:rPr>
-        <w:t xml:space="preserve"> and one for placebo. I did not know how to analyse this, and thus, I excluded the lower dose of </w:t>
-      </w:r>
+        <w:t xml:space="preserve"> et al, and Szabo et al). were discussed per email with Georgia and Virginia. </w:t>
+      </w:r>
+    </w:p>
+    <w:p>
+      <w:pPr>
+        <w:spacing w:line="240" w:lineRule="auto"/>
+        <w:rPr>
+          <w:sz w:val="24"/>
+          <w:szCs w:val="24"/>
+        </w:rPr>
+      </w:pPr>
+      <w:r>
+        <w:rPr>
+          <w:sz w:val="24"/>
+          <w:szCs w:val="24"/>
+        </w:rPr>
+        <w:t xml:space="preserve">Specifically, the approach followed for each study: </w:t>
+      </w:r>
+    </w:p>
+    <w:p>
+      <w:pPr>
+        <w:pStyle w:val="ListParagraph"/>
+        <w:numPr>
+          <w:ilvl w:val="0"/>
+          <w:numId w:val="2"/>
+        </w:numPr>
+        <w:spacing w:line="240" w:lineRule="auto"/>
+        <w:rPr>
+          <w:sz w:val="24"/>
+          <w:szCs w:val="24"/>
+        </w:rPr>
+      </w:pPr>
+      <w:r>
+        <w:rPr>
+          <w:sz w:val="24"/>
+          <w:szCs w:val="24"/>
+        </w:rPr>
+        <w:t>Hopkins et al (2 two-period crossover cohorts, few data on side-effects) – consider it as a single crossover study since data on placebo are pooled among cohorts, use r=0.2 for dichotomous outcomes as stated above.</w:t>
+      </w:r>
+    </w:p>
+    <w:p>
+      <w:pPr>
+        <w:pStyle w:val="ListParagraph"/>
+        <w:numPr>
+          <w:ilvl w:val="0"/>
+          <w:numId w:val="2"/>
+        </w:numPr>
+        <w:spacing w:line="240" w:lineRule="auto"/>
+        <w:rPr>
+          <w:sz w:val="24"/>
+          <w:szCs w:val="24"/>
+        </w:rPr>
+      </w:pPr>
+      <w:r>
+        <w:rPr>
+          <w:sz w:val="24"/>
+          <w:szCs w:val="24"/>
+        </w:rPr>
+        <w:t>Szabo et al (3-period crossover, 2 doses of ulotaront and placebo) – try to pool the two doses, use r=0.2 for dichotomous outcomes as stated above.</w:t>
+      </w:r>
+    </w:p>
+    <w:p>
+      <w:pPr>
+        <w:pStyle w:val="ListParagraph"/>
+        <w:numPr>
+          <w:ilvl w:val="0"/>
+          <w:numId w:val="2"/>
+        </w:numPr>
+        <w:spacing w:line="240" w:lineRule="auto"/>
+        <w:rPr>
+          <w:sz w:val="24"/>
+          <w:szCs w:val="24"/>
+        </w:rPr>
+      </w:pPr>
       <w:proofErr w:type="spellStart"/>
       <w:r>
         <w:rPr>
           <w:sz w:val="24"/>
           <w:szCs w:val="24"/>
         </w:rPr>
-        <w:t>ulotaront</w:t>
+        <w:t>Tsukada</w:t>
       </w:r>
       <w:proofErr w:type="spellEnd"/>
       <w:r>
@@ -1898,15 +1982,198 @@
           <w:sz w:val="24"/>
           <w:szCs w:val="24"/>
         </w:rPr>
-        <w:t>. Do you know any other better way for this?</w:t>
-      </w:r>
-      <w:commentRangeEnd w:id="9"/>
-      <w:r>
-        <w:rPr>
-          <w:rStyle w:val="CommentReference"/>
-        </w:rPr>
-        <w:commentReference w:id="9"/>
-      </w:r>
+        <w:t xml:space="preserve"> et al (3-period crossover, ulotaront, placebo and one ineligible drug) – use QTc intervals as above using the AUC, dichotomous outcomes using r=0.2, no need to correct for multiple controls given that </w:t>
+      </w:r>
+    </w:p>
+    <w:p>
+      <w:pPr>
+        <w:spacing w:line="240" w:lineRule="auto"/>
+        <w:rPr>
+          <w:sz w:val="24"/>
+          <w:szCs w:val="24"/>
+        </w:rPr>
+      </w:pPr>
+      <w:r>
+        <w:rPr>
+          <w:sz w:val="24"/>
+          <w:szCs w:val="24"/>
+        </w:rPr>
+        <w:t xml:space="preserve">Action points: </w:t>
+      </w:r>
+    </w:p>
+    <w:p>
+      <w:pPr>
+        <w:pStyle w:val="ListParagraph"/>
+        <w:numPr>
+          <w:ilvl w:val="0"/>
+          <w:numId w:val="1"/>
+        </w:numPr>
+        <w:spacing w:line="240" w:lineRule="auto"/>
+        <w:rPr>
+          <w:sz w:val="24"/>
+          <w:szCs w:val="24"/>
+        </w:rPr>
+      </w:pPr>
+      <w:r>
+        <w:rPr>
+          <w:sz w:val="24"/>
+          <w:szCs w:val="24"/>
+        </w:rPr>
+        <w:t xml:space="preserve">Consider corrections in SE for three multi-arm studies with 2 comparisons. </w:t>
+      </w:r>
+    </w:p>
+    <w:p>
+      <w:pPr>
+        <w:pStyle w:val="ListParagraph"/>
+        <w:numPr>
+          <w:ilvl w:val="0"/>
+          <w:numId w:val="1"/>
+        </w:numPr>
+        <w:spacing w:line="240" w:lineRule="auto"/>
+        <w:rPr>
+          <w:sz w:val="24"/>
+          <w:szCs w:val="24"/>
+        </w:rPr>
+      </w:pPr>
+      <w:r>
+        <w:rPr>
+          <w:sz w:val="24"/>
+          <w:szCs w:val="24"/>
+        </w:rPr>
+        <w:t>Calculate absolute events to include in the tables.</w:t>
+      </w:r>
+    </w:p>
+    <w:p>
+      <w:pPr>
+        <w:pStyle w:val="ListParagraph"/>
+        <w:numPr>
+          <w:ilvl w:val="0"/>
+          <w:numId w:val="1"/>
+        </w:numPr>
+        <w:spacing w:line="240" w:lineRule="auto"/>
+        <w:rPr>
+          <w:sz w:val="24"/>
+          <w:szCs w:val="24"/>
+        </w:rPr>
+      </w:pPr>
+      <w:r>
+        <w:rPr>
+          <w:sz w:val="24"/>
+          <w:szCs w:val="24"/>
+        </w:rPr>
+        <w:t xml:space="preserve">Change k and n </w:t>
+      </w:r>
+      <w:r>
+        <w:rPr>
+          <w:sz w:val="24"/>
+          <w:szCs w:val="24"/>
+        </w:rPr>
+        <w:sym w:font="Wingdings" w:char="F0E0"/>
+      </w:r>
+      <w:r>
+        <w:rPr>
+          <w:sz w:val="24"/>
+          <w:szCs w:val="24"/>
+        </w:rPr>
+        <w:t xml:space="preserve"> </w:t>
+      </w:r>
+      <w:proofErr w:type="spellStart"/>
+      <w:r>
+        <w:rPr>
+          <w:sz w:val="24"/>
+          <w:szCs w:val="24"/>
+        </w:rPr>
+        <w:t>N</w:t>
+      </w:r>
+      <w:proofErr w:type="spellEnd"/>
+      <w:r>
+        <w:rPr>
+          <w:sz w:val="24"/>
+          <w:szCs w:val="24"/>
+        </w:rPr>
+        <w:t xml:space="preserve"> and </w:t>
+      </w:r>
+      <w:proofErr w:type="gramStart"/>
+      <w:r>
+        <w:rPr>
+          <w:sz w:val="24"/>
+          <w:szCs w:val="24"/>
+        </w:rPr>
+        <w:t>n</w:t>
+      </w:r>
+      <w:proofErr w:type="gramEnd"/>
+    </w:p>
+    <w:p>
+      <w:pPr>
+        <w:pStyle w:val="ListParagraph"/>
+        <w:numPr>
+          <w:ilvl w:val="0"/>
+          <w:numId w:val="1"/>
+        </w:numPr>
+        <w:spacing w:line="240" w:lineRule="auto"/>
+        <w:rPr>
+          <w:sz w:val="24"/>
+          <w:szCs w:val="24"/>
+        </w:rPr>
+      </w:pPr>
+      <w:r>
+        <w:rPr>
+          <w:sz w:val="24"/>
+          <w:szCs w:val="24"/>
+        </w:rPr>
+        <w:lastRenderedPageBreak/>
+        <w:t xml:space="preserve">Remove </w:t>
+      </w:r>
+      <w:proofErr w:type="spellStart"/>
+      <w:r>
+        <w:rPr>
+          <w:sz w:val="24"/>
+          <w:szCs w:val="24"/>
+        </w:rPr>
+        <w:t>diamons</w:t>
+      </w:r>
+      <w:proofErr w:type="spellEnd"/>
+      <w:r>
+        <w:rPr>
+          <w:sz w:val="24"/>
+          <w:szCs w:val="24"/>
+        </w:rPr>
+        <w:t xml:space="preserve"> when single </w:t>
+      </w:r>
+      <w:proofErr w:type="gramStart"/>
+      <w:r>
+        <w:rPr>
+          <w:sz w:val="24"/>
+          <w:szCs w:val="24"/>
+        </w:rPr>
+        <w:t>studies</w:t>
+      </w:r>
+      <w:proofErr w:type="gramEnd"/>
+    </w:p>
+    <w:p>
+      <w:pPr>
+        <w:pStyle w:val="ListParagraph"/>
+        <w:numPr>
+          <w:ilvl w:val="0"/>
+          <w:numId w:val="1"/>
+        </w:numPr>
+        <w:spacing w:line="240" w:lineRule="auto"/>
+        <w:rPr>
+          <w:sz w:val="24"/>
+          <w:szCs w:val="24"/>
+        </w:rPr>
+      </w:pPr>
+    </w:p>
+    <w:p>
+      <w:pPr>
+        <w:pStyle w:val="ListParagraph"/>
+        <w:spacing w:line="240" w:lineRule="auto"/>
+        <w:ind w:left="360"/>
+        <w:rPr>
+          <w:sz w:val="24"/>
+          <w:szCs w:val="24"/>
+        </w:rPr>
+      </w:pPr>
     </w:p>
     <w:sectPr>
       <w:pgSz w:w="11906" w:h="16838"/>
@@ -1938,7 +2205,24 @@
       </w:r>
     </w:p>
   </w:comment>
-  <w:comment w:id="7" w:author="Chiocchia, Virginia (ISPM)" w:date="2024-01-04T15:58:00Z" w:initials="VC">
+  <w:comment w:id="7" w:author="Spyridon Siafis" w:date="2024-01-19T16:59:00Z" w:initials="SS">
+    <w:p>
+      <w:r>
+        <w:rPr>
+          <w:rStyle w:val="CommentReference"/>
+        </w:rPr>
+        <w:annotationRef/>
+      </w:r>
+      <w:r>
+        <w:rPr>
+          <w:sz w:val="20"/>
+          <w:szCs w:val="20"/>
+        </w:rPr>
+        <w:t>Per email communication on 19.01.2024: We will use correlation of 0.2 for adverse events and other similar outcomes</w:t>
+      </w:r>
+    </w:p>
+  </w:comment>
+  <w:comment w:id="8" w:author="Chiocchia, Virginia (ISPM)" w:date="2024-01-04T15:58:00Z" w:initials="VC">
     <w:p>
       <w:r>
         <w:rPr>
@@ -1956,7 +2240,24 @@
       </w:r>
     </w:p>
   </w:comment>
-  <w:comment w:id="8" w:author="Chiocchia, Virginia (ISPM)" w:date="2024-01-04T15:58:00Z" w:initials="VC">
+  <w:comment w:id="9" w:author="Spyridon Siafis" w:date="2024-01-19T17:00:00Z" w:initials="SS">
+    <w:p>
+      <w:r>
+        <w:rPr>
+          <w:rStyle w:val="CommentReference"/>
+        </w:rPr>
+        <w:annotationRef/>
+      </w:r>
+      <w:r>
+        <w:rPr>
+          <w:sz w:val="20"/>
+          <w:szCs w:val="20"/>
+        </w:rPr>
+        <w:t>Correct. Divided by 24 hours to remove the time component and have a measure comparable with the msec in other studies</w:t>
+      </w:r>
+    </w:p>
+  </w:comment>
+  <w:comment w:id="10" w:author="Chiocchia, Virginia (ISPM)" w:date="2024-01-04T15:58:00Z" w:initials="VC">
     <w:p>
       <w:r>
         <w:rPr>
@@ -1974,7 +2275,7 @@
       </w:r>
     </w:p>
   </w:comment>
-  <w:comment w:id="9" w:author="Chiocchia, Virginia (ISPM)" w:date="2024-01-04T16:06:00Z" w:initials="VC">
+  <w:comment w:id="11" w:author="Spyridon Siafis" w:date="2024-01-19T17:03:00Z" w:initials="SS">
     <w:p>
       <w:r>
         <w:rPr>
@@ -1984,10 +2285,46 @@
       </w:r>
       <w:r>
         <w:rPr>
+          <w:color w:val="202020"/>
           <w:sz w:val="20"/>
           <w:szCs w:val="20"/>
+          <w:highlight w:val="white"/>
+        </w:rPr>
+        <w:t>PMID: 731416</w:t>
+      </w:r>
+    </w:p>
+  </w:comment>
+  <w:comment w:id="12" w:author="Chiocchia, Virginia (ISPM)" w:date="2024-01-04T16:06:00Z" w:initials="VC">
+    <w:p>
+      <w:r>
+        <w:rPr>
+          <w:rStyle w:val="CommentReference"/>
+        </w:rPr>
+        <w:annotationRef/>
+      </w:r>
+      <w:r>
+        <w:rPr>
+          <w:sz w:val="20"/>
+          <w:szCs w:val="20"/>
         </w:rPr>
         <w:t>I had a look but didn’t really understand how the trial worked i.e. the 2 stages. Have to discuss with Georgia, but I think the crossover occur within each dose cohort so even if you exclude the lower dose, you have to account for correlation</w:t>
+      </w:r>
+    </w:p>
+  </w:comment>
+  <w:comment w:id="13" w:author="Spyridon Siafis" w:date="2024-01-19T17:04:00Z" w:initials="SS">
+    <w:p>
+      <w:r>
+        <w:rPr>
+          <w:rStyle w:val="CommentReference"/>
+        </w:rPr>
+        <w:annotationRef/>
+      </w:r>
+      <w:r>
+        <w:rPr>
+          <w:sz w:val="20"/>
+          <w:szCs w:val="20"/>
+        </w:rPr>
+        <w:t>Per email communication in 19.01.2024 - see follow-up message</w:t>
       </w:r>
     </w:p>
   </w:comment>
@@ -1996,28 +2333,40 @@
 
 <file path=word/commentsExtended.xml><?xml version="1.0" encoding="utf-8"?>
 <w15:commentsEx xmlns:wpc="http://schemas.microsoft.com/office/word/2010/wordprocessingCanvas" xmlns:cx="http://schemas.microsoft.com/office/drawing/2014/chartex" xmlns:cx1="http://schemas.microsoft.com/office/drawing/2015/9/8/chartex" xmlns:cx2="http://schemas.microsoft.com/office/drawing/2015/10/21/chartex" xmlns:cx3="http://schemas.microsoft.com/office/drawing/2016/5/9/chartex" xmlns:cx4="http://schemas.microsoft.com/office/drawing/2016/5/10/chartex" xmlns:cx5="http://schemas.microsoft.com/office/drawing/2016/5/11/chartex" xmlns:cx6="http://schemas.microsoft.com/office/drawing/2016/5/12/chartex" xmlns:cx7="http://schemas.microsoft.com/office/drawing/2016/5/13/chartex" xmlns:cx8="http://schemas.microsoft.com/office/drawing/2016/5/14/chartex" xmlns:mc="http://schemas.openxmlformats.org/markup-compatibility/2006" xmlns:aink="http://schemas.microsoft.com/office/drawing/2016/ink" xmlns:am3d="http://schemas.microsoft.com/office/drawing/2017/model3d" xmlns:o="urn:schemas-microsoft-com:office:office" xmlns:oel="http://schemas.microsoft.com/office/2019/extlst" xmlns:r="http://schemas.openxmlformats.org/officeDocument/2006/relationships" xmlns:m="http://schemas.openxmlformats.org/officeDocument/2006/math" xmlns:v="urn:schemas-microsoft-com:vml" xmlns:wp14="http://schemas.microsoft.com/office/word/2010/wordprocessingDrawing" xmlns:wp="http://schemas.openxmlformats.org/drawingml/2006/wordprocessingDrawing" xmlns:w10="urn:schemas-microsoft-com:office:word" xmlns:w="http://schemas.openxmlformats.org/wordprocessingml/2006/main" xmlns:w14="http://schemas.microsoft.com/office/word/2010/wordml" xmlns:w15="http://schemas.microsoft.com/office/word/2012/wordml" xmlns:w16cex="http://schemas.microsoft.com/office/word/2018/wordml/cex" xmlns:w16cid="http://schemas.microsoft.com/office/word/2016/wordml/cid" xmlns:w16="http://schemas.microsoft.com/office/word/2018/wordml" xmlns:w16sdtdh="http://schemas.microsoft.com/office/word/2020/wordml/sdtdatahash" xmlns:w16se="http://schemas.microsoft.com/office/word/2015/wordml/symex" xmlns:wpg="http://schemas.microsoft.com/office/word/2010/wordprocessingGroup" xmlns:wpi="http://schemas.microsoft.com/office/word/2010/wordprocessingInk" xmlns:wne="http://schemas.microsoft.com/office/word/2006/wordml" xmlns:wps="http://schemas.microsoft.com/office/word/2010/wordprocessingShape" mc:Ignorable="w14 w15 w16se w16cid w16 w16cex w16sdtdh wp14">
-  <w15:commentEx w15:paraId="4B10E107" w15:done="0"/>
-  <w15:commentEx w15:paraId="48630881" w15:done="0"/>
-  <w15:commentEx w15:paraId="331D4152" w15:done="0"/>
-  <w15:commentEx w15:paraId="00CE6B87" w15:done="0"/>
+  <w15:commentEx w15:paraId="4B10E107" w15:done="1"/>
+  <w15:commentEx w15:paraId="35575143" w15:paraIdParent="4B10E107" w15:done="1"/>
+  <w15:commentEx w15:paraId="48630881" w15:done="1"/>
+  <w15:commentEx w15:paraId="7FDAE71B" w15:paraIdParent="48630881" w15:done="1"/>
+  <w15:commentEx w15:paraId="331D4152" w15:done="1"/>
+  <w15:commentEx w15:paraId="228E10E5" w15:paraIdParent="331D4152" w15:done="1"/>
+  <w15:commentEx w15:paraId="00CE6B87" w15:done="1"/>
+  <w15:commentEx w15:paraId="136D2B6C" w15:paraIdParent="00CE6B87" w15:done="1"/>
 </w15:commentsEx>
 </file>
 
 <file path=word/commentsExtensible.xml><?xml version="1.0" encoding="utf-8"?>
-<w16cex:commentsExtensible xmlns:wpc="http://schemas.microsoft.com/office/word/2010/wordprocessingCanvas" xmlns:cx="http://schemas.microsoft.com/office/drawing/2014/chartex" xmlns:cx1="http://schemas.microsoft.com/office/drawing/2015/9/8/chartex" xmlns:cx2="http://schemas.microsoft.com/office/drawing/2015/10/21/chartex" xmlns:cx3="http://schemas.microsoft.com/office/drawing/2016/5/9/chartex" xmlns:cx4="http://schemas.microsoft.com/office/drawing/2016/5/10/chartex" xmlns:cx5="http://schemas.microsoft.com/office/drawing/2016/5/11/chartex" xmlns:cx6="http://schemas.microsoft.com/office/drawing/2016/5/12/chartex" xmlns:cx7="http://schemas.microsoft.com/office/drawing/2016/5/13/chartex" xmlns:cx8="http://schemas.microsoft.com/office/drawing/2016/5/14/chartex" xmlns:mc="http://schemas.openxmlformats.org/markup-compatibility/2006" xmlns:aink="http://schemas.microsoft.com/office/drawing/2016/ink" xmlns:am3d="http://schemas.microsoft.com/office/drawing/2017/model3d" xmlns:o="urn:schemas-microsoft-com:office:office" xmlns:oel="http://schemas.microsoft.com/office/2019/extlst" xmlns:r="http://schemas.openxmlformats.org/officeDocument/2006/relationships" xmlns:m="http://schemas.openxmlformats.org/officeDocument/2006/math" xmlns:v="urn:schemas-microsoft-com:vml" xmlns:wp14="http://schemas.microsoft.com/office/word/2010/wordprocessingDrawing" xmlns:wp="http://schemas.openxmlformats.org/drawingml/2006/wordprocessingDrawing" xmlns:w10="urn:schemas-microsoft-com:office:word" xmlns:w="http://schemas.openxmlformats.org/wordprocessingml/2006/main" xmlns:w14="http://schemas.microsoft.com/office/word/2010/wordml" xmlns:w15="http://schemas.microsoft.com/office/word/2012/wordml" xmlns:w16cex="http://schemas.microsoft.com/office/word/2018/wordml/cex" xmlns:w16cid="http://schemas.microsoft.com/office/word/2016/wordml/cid" xmlns:w16="http://schemas.microsoft.com/office/word/2018/wordml" xmlns:w16sdtdh="http://schemas.microsoft.com/office/word/2020/wordml/sdtdatahash" xmlns:w16se="http://schemas.microsoft.com/office/word/2015/wordml/symex" xmlns:wpg="http://schemas.microsoft.com/office/word/2010/wordprocessingGroup" xmlns:wpi="http://schemas.microsoft.com/office/word/2010/wordprocessingInk" xmlns:wne="http://schemas.microsoft.com/office/word/2006/wordml" xmlns:wps="http://schemas.microsoft.com/office/word/2010/wordprocessingShape" mc:Ignorable="w14 w15 w16se w16cid w16 w16cex w16sdtdh wp14">
+<w16cex:commentsExtensible xmlns:wpc="http://schemas.microsoft.com/office/word/2010/wordprocessingCanvas" xmlns:cx="http://schemas.microsoft.com/office/drawing/2014/chartex" xmlns:cx1="http://schemas.microsoft.com/office/drawing/2015/9/8/chartex" xmlns:cx2="http://schemas.microsoft.com/office/drawing/2015/10/21/chartex" xmlns:cx3="http://schemas.microsoft.com/office/drawing/2016/5/9/chartex" xmlns:cx4="http://schemas.microsoft.com/office/drawing/2016/5/10/chartex" xmlns:cx5="http://schemas.microsoft.com/office/drawing/2016/5/11/chartex" xmlns:cx6="http://schemas.microsoft.com/office/drawing/2016/5/12/chartex" xmlns:cx7="http://schemas.microsoft.com/office/drawing/2016/5/13/chartex" xmlns:cx8="http://schemas.microsoft.com/office/drawing/2016/5/14/chartex" xmlns:cr="http://schemas.microsoft.com/office/comments/2020/reactions" xmlns:mc="http://schemas.openxmlformats.org/markup-compatibility/2006" xmlns:aink="http://schemas.microsoft.com/office/drawing/2016/ink" xmlns:am3d="http://schemas.microsoft.com/office/drawing/2017/model3d" xmlns:o="urn:schemas-microsoft-com:office:office" xmlns:oel="http://schemas.microsoft.com/office/2019/extlst" xmlns:r="http://schemas.openxmlformats.org/officeDocument/2006/relationships" xmlns:m="http://schemas.openxmlformats.org/officeDocument/2006/math" xmlns:v="urn:schemas-microsoft-com:vml" xmlns:wp14="http://schemas.microsoft.com/office/word/2010/wordprocessingDrawing" xmlns:wp="http://schemas.openxmlformats.org/drawingml/2006/wordprocessingDrawing" xmlns:w10="urn:schemas-microsoft-com:office:word" xmlns:w="http://schemas.openxmlformats.org/wordprocessingml/2006/main" xmlns:w14="http://schemas.microsoft.com/office/word/2010/wordml" xmlns:w15="http://schemas.microsoft.com/office/word/2012/wordml" xmlns:w16cex="http://schemas.microsoft.com/office/word/2018/wordml/cex" xmlns:w16cid="http://schemas.microsoft.com/office/word/2016/wordml/cid" xmlns:w16="http://schemas.microsoft.com/office/word/2018/wordml" xmlns:w16sdtdh="http://schemas.microsoft.com/office/word/2020/wordml/sdtdatahash" xmlns:w16se="http://schemas.microsoft.com/office/word/2015/wordml/symex" xmlns:wpg="http://schemas.microsoft.com/office/word/2010/wordprocessingGroup" xmlns:wpi="http://schemas.microsoft.com/office/word/2010/wordprocessingInk" xmlns:wne="http://schemas.microsoft.com/office/word/2006/wordml" xmlns:wps="http://schemas.microsoft.com/office/word/2010/wordprocessingShape" mc:Ignorable="w14 w15 w16se w16cid w16 w16cex w16sdtdh cr wp14">
   <w16cex:commentExtensible w16cex:durableId="0E3F0A09" w16cex:dateUtc="2024-01-04T14:55:00Z"/>
+  <w16cex:commentExtensible w16cex:durableId="3EE9819D" w16cex:dateUtc="2024-01-19T15:59:00Z"/>
   <w16cex:commentExtensible w16cex:durableId="3D6781BD" w16cex:dateUtc="2024-01-04T14:58:00Z"/>
+  <w16cex:commentExtensible w16cex:durableId="41D63208" w16cex:dateUtc="2024-01-19T16:00:00Z"/>
   <w16cex:commentExtensible w16cex:durableId="0A27CCA7" w16cex:dateUtc="2024-01-04T14:58:00Z"/>
+  <w16cex:commentExtensible w16cex:durableId="752C6BA9" w16cex:dateUtc="2024-01-19T16:03:00Z"/>
   <w16cex:commentExtensible w16cex:durableId="5E6F1020" w16cex:dateUtc="2024-01-04T15:06:00Z"/>
+  <w16cex:commentExtensible w16cex:durableId="2172AEA5" w16cex:dateUtc="2024-01-19T16:04:00Z"/>
 </w16cex:commentsExtensible>
 </file>
 
 <file path=word/commentsIds.xml><?xml version="1.0" encoding="utf-8"?>
 <w16cid:commentsIds xmlns:wpc="http://schemas.microsoft.com/office/word/2010/wordprocessingCanvas" xmlns:cx="http://schemas.microsoft.com/office/drawing/2014/chartex" xmlns:cx1="http://schemas.microsoft.com/office/drawing/2015/9/8/chartex" xmlns:cx2="http://schemas.microsoft.com/office/drawing/2015/10/21/chartex" xmlns:cx3="http://schemas.microsoft.com/office/drawing/2016/5/9/chartex" xmlns:cx4="http://schemas.microsoft.com/office/drawing/2016/5/10/chartex" xmlns:cx5="http://schemas.microsoft.com/office/drawing/2016/5/11/chartex" xmlns:cx6="http://schemas.microsoft.com/office/drawing/2016/5/12/chartex" xmlns:cx7="http://schemas.microsoft.com/office/drawing/2016/5/13/chartex" xmlns:cx8="http://schemas.microsoft.com/office/drawing/2016/5/14/chartex" xmlns:mc="http://schemas.openxmlformats.org/markup-compatibility/2006" xmlns:aink="http://schemas.microsoft.com/office/drawing/2016/ink" xmlns:am3d="http://schemas.microsoft.com/office/drawing/2017/model3d" xmlns:o="urn:schemas-microsoft-com:office:office" xmlns:oel="http://schemas.microsoft.com/office/2019/extlst" xmlns:r="http://schemas.openxmlformats.org/officeDocument/2006/relationships" xmlns:m="http://schemas.openxmlformats.org/officeDocument/2006/math" xmlns:v="urn:schemas-microsoft-com:vml" xmlns:wp14="http://schemas.microsoft.com/office/word/2010/wordprocessingDrawing" xmlns:wp="http://schemas.openxmlformats.org/drawingml/2006/wordprocessingDrawing" xmlns:w10="urn:schemas-microsoft-com:office:word" xmlns:w="http://schemas.openxmlformats.org/wordprocessingml/2006/main" xmlns:w14="http://schemas.microsoft.com/office/word/2010/wordml" xmlns:w15="http://schemas.microsoft.com/office/word/2012/wordml" xmlns:w16cex="http://schemas.microsoft.com/office/word/2018/wordml/cex" xmlns:w16cid="http://schemas.microsoft.com/office/word/2016/wordml/cid" xmlns:w16="http://schemas.microsoft.com/office/word/2018/wordml" xmlns:w16sdtdh="http://schemas.microsoft.com/office/word/2020/wordml/sdtdatahash" xmlns:w16se="http://schemas.microsoft.com/office/word/2015/wordml/symex" xmlns:wpg="http://schemas.microsoft.com/office/word/2010/wordprocessingGroup" xmlns:wpi="http://schemas.microsoft.com/office/word/2010/wordprocessingInk" xmlns:wne="http://schemas.microsoft.com/office/word/2006/wordml" xmlns:wps="http://schemas.microsoft.com/office/word/2010/wordprocessingShape" mc:Ignorable="w14 w15 w16se w16cid w16 w16cex w16sdtdh wp14">
   <w16cid:commentId w16cid:paraId="4B10E107" w16cid:durableId="0E3F0A09"/>
+  <w16cid:commentId w16cid:paraId="35575143" w16cid:durableId="3EE9819D"/>
   <w16cid:commentId w16cid:paraId="48630881" w16cid:durableId="3D6781BD"/>
+  <w16cid:commentId w16cid:paraId="7FDAE71B" w16cid:durableId="41D63208"/>
   <w16cid:commentId w16cid:paraId="331D4152" w16cid:durableId="0A27CCA7"/>
+  <w16cid:commentId w16cid:paraId="228E10E5" w16cid:durableId="752C6BA9"/>
   <w16cid:commentId w16cid:paraId="00CE6B87" w16cid:durableId="5E6F1020"/>
+  <w16cid:commentId w16cid:paraId="136D2B6C" w16cid:durableId="2172AEA5"/>
 </w16cid:commentsIds>
 </file>
 
@@ -2136,8 +2485,100 @@
       </w:rPr>
     </w:lvl>
   </w:abstractNum>
+  <w:abstractNum w:abstractNumId="1" w15:restartNumberingAfterBreak="0">
+    <w:nsid w:val="47DF0A55"/>
+    <w:multiLevelType w:val="hybridMultilevel"/>
+    <w:tmpl w:val="62E2FFB6"/>
+    <w:lvl w:ilvl="0" w:tplc="1EB2D64A">
+      <w:start w:val="1"/>
+      <w:numFmt w:val="decimal"/>
+      <w:lvlText w:val="%1."/>
+      <w:lvlJc w:val="left"/>
+      <w:pPr>
+        <w:ind w:left="1080" w:hanging="360"/>
+      </w:pPr>
+      <w:rPr>
+        <w:rFonts w:hint="default"/>
+      </w:rPr>
+    </w:lvl>
+    <w:lvl w:ilvl="1" w:tplc="08090019" w:tentative="1">
+      <w:start w:val="1"/>
+      <w:numFmt w:val="lowerLetter"/>
+      <w:lvlText w:val="%2."/>
+      <w:lvlJc w:val="left"/>
+      <w:pPr>
+        <w:ind w:left="1800" w:hanging="360"/>
+      </w:pPr>
+    </w:lvl>
+    <w:lvl w:ilvl="2" w:tplc="0809001B" w:tentative="1">
+      <w:start w:val="1"/>
+      <w:numFmt w:val="lowerRoman"/>
+      <w:lvlText w:val="%3."/>
+      <w:lvlJc w:val="right"/>
+      <w:pPr>
+        <w:ind w:left="2520" w:hanging="180"/>
+      </w:pPr>
+    </w:lvl>
+    <w:lvl w:ilvl="3" w:tplc="0809000F" w:tentative="1">
+      <w:start w:val="1"/>
+      <w:numFmt w:val="decimal"/>
+      <w:lvlText w:val="%4."/>
+      <w:lvlJc w:val="left"/>
+      <w:pPr>
+        <w:ind w:left="3240" w:hanging="360"/>
+      </w:pPr>
+    </w:lvl>
+    <w:lvl w:ilvl="4" w:tplc="08090019" w:tentative="1">
+      <w:start w:val="1"/>
+      <w:numFmt w:val="lowerLetter"/>
+      <w:lvlText w:val="%5."/>
+      <w:lvlJc w:val="left"/>
+      <w:pPr>
+        <w:ind w:left="3960" w:hanging="360"/>
+      </w:pPr>
+    </w:lvl>
+    <w:lvl w:ilvl="5" w:tplc="0809001B" w:tentative="1">
+      <w:start w:val="1"/>
+      <w:numFmt w:val="lowerRoman"/>
+      <w:lvlText w:val="%6."/>
+      <w:lvlJc w:val="right"/>
+      <w:pPr>
+        <w:ind w:left="4680" w:hanging="180"/>
+      </w:pPr>
+    </w:lvl>
+    <w:lvl w:ilvl="6" w:tplc="0809000F" w:tentative="1">
+      <w:start w:val="1"/>
+      <w:numFmt w:val="decimal"/>
+      <w:lvlText w:val="%7."/>
+      <w:lvlJc w:val="left"/>
+      <w:pPr>
+        <w:ind w:left="5400" w:hanging="360"/>
+      </w:pPr>
+    </w:lvl>
+    <w:lvl w:ilvl="7" w:tplc="08090019" w:tentative="1">
+      <w:start w:val="1"/>
+      <w:numFmt w:val="lowerLetter"/>
+      <w:lvlText w:val="%8."/>
+      <w:lvlJc w:val="left"/>
+      <w:pPr>
+        <w:ind w:left="6120" w:hanging="360"/>
+      </w:pPr>
+    </w:lvl>
+    <w:lvl w:ilvl="8" w:tplc="0809001B" w:tentative="1">
+      <w:start w:val="1"/>
+      <w:numFmt w:val="lowerRoman"/>
+      <w:lvlText w:val="%9."/>
+      <w:lvlJc w:val="right"/>
+      <w:pPr>
+        <w:ind w:left="6840" w:hanging="180"/>
+      </w:pPr>
+    </w:lvl>
+  </w:abstractNum>
   <w:num w:numId="1" w16cid:durableId="655573125">
     <w:abstractNumId w:val="0"/>
+  </w:num>
+  <w:num w:numId="2" w16cid:durableId="2101414308">
+    <w:abstractNumId w:val="1"/>
   </w:num>
 </w:numbering>
 </file>
@@ -2146,6 +2587,9 @@
 <w15:people xmlns:wpc="http://schemas.microsoft.com/office/word/2010/wordprocessingCanvas" xmlns:cx="http://schemas.microsoft.com/office/drawing/2014/chartex" xmlns:cx1="http://schemas.microsoft.com/office/drawing/2015/9/8/chartex" xmlns:cx2="http://schemas.microsoft.com/office/drawing/2015/10/21/chartex" xmlns:cx3="http://schemas.microsoft.com/office/drawing/2016/5/9/chartex" xmlns:cx4="http://schemas.microsoft.com/office/drawing/2016/5/10/chartex" xmlns:cx5="http://schemas.microsoft.com/office/drawing/2016/5/11/chartex" xmlns:cx6="http://schemas.microsoft.com/office/drawing/2016/5/12/chartex" xmlns:cx7="http://schemas.microsoft.com/office/drawing/2016/5/13/chartex" xmlns:cx8="http://schemas.microsoft.com/office/drawing/2016/5/14/chartex" xmlns:mc="http://schemas.openxmlformats.org/markup-compatibility/2006" xmlns:aink="http://schemas.microsoft.com/office/drawing/2016/ink" xmlns:am3d="http://schemas.microsoft.com/office/drawing/2017/model3d" xmlns:o="urn:schemas-microsoft-com:office:office" xmlns:oel="http://schemas.microsoft.com/office/2019/extlst" xmlns:r="http://schemas.openxmlformats.org/officeDocument/2006/relationships" xmlns:m="http://schemas.openxmlformats.org/officeDocument/2006/math" xmlns:v="urn:schemas-microsoft-com:vml" xmlns:wp14="http://schemas.microsoft.com/office/word/2010/wordprocessingDrawing" xmlns:wp="http://schemas.openxmlformats.org/drawingml/2006/wordprocessingDrawing" xmlns:w10="urn:schemas-microsoft-com:office:word" xmlns:w="http://schemas.openxmlformats.org/wordprocessingml/2006/main" xmlns:w14="http://schemas.microsoft.com/office/word/2010/wordml" xmlns:w15="http://schemas.microsoft.com/office/word/2012/wordml" xmlns:w16cex="http://schemas.microsoft.com/office/word/2018/wordml/cex" xmlns:w16cid="http://schemas.microsoft.com/office/word/2016/wordml/cid" xmlns:w16="http://schemas.microsoft.com/office/word/2018/wordml" xmlns:w16sdtdh="http://schemas.microsoft.com/office/word/2020/wordml/sdtdatahash" xmlns:w16se="http://schemas.microsoft.com/office/word/2015/wordml/symex" xmlns:wpg="http://schemas.microsoft.com/office/word/2010/wordprocessingGroup" xmlns:wpi="http://schemas.microsoft.com/office/word/2010/wordprocessingInk" xmlns:wne="http://schemas.microsoft.com/office/word/2006/wordml" xmlns:wps="http://schemas.microsoft.com/office/word/2010/wordprocessingShape" mc:Ignorable="w14 w15 w16se w16cid w16 w16cex w16sdtdh wp14">
   <w15:person w15:author="Chiocchia, Virginia (ISPM)">
     <w15:presenceInfo w15:providerId="AD" w15:userId="S::virginia.chiocchia@unibe.ch::d4648b8d-a969-4199-a782-229ff2b7183f"/>
+  </w15:person>
+  <w15:person w15:author="Spyridon Siafis">
+    <w15:presenceInfo w15:providerId="None" w15:userId="Spyridon Siafis"/>
   </w15:person>
 </w15:people>
 </file>
@@ -2158,7 +2602,7 @@
         <w:rFonts w:asciiTheme="majorHAnsi" w:eastAsiaTheme="majorEastAsia" w:hAnsiTheme="majorHAnsi" w:cstheme="majorBidi"/>
         <w:sz w:val="22"/>
         <w:szCs w:val="22"/>
-        <w:lang w:eastAsia="en-US" w:bidi="ar-SA"/>
+        <w:lang w:val="en-DE" w:eastAsia="en-US" w:bidi="ar-SA"/>
       </w:rPr>
     </w:rPrDefault>
     <w:pPrDefault>

</xml_diff>

<commit_message>
minor changes (if any)
</commit_message>
<xml_diff>
--- a/Checklist methods for GALENOS meta analysis_LSR3.docx
+++ b/Checklist methods for GALENOS meta analysis_LSR3.docx
@@ -2040,7 +2040,7 @@
           <w:sz w:val="24"/>
           <w:szCs w:val="24"/>
         </w:rPr>
-        <w:t>Calculate absolute events to include in the tables.</w:t>
+        <w:t>Correct crossover studies</w:t>
       </w:r>
     </w:p>
     <w:p>
@@ -2061,47 +2061,8 @@
           <w:sz w:val="24"/>
           <w:szCs w:val="24"/>
         </w:rPr>
-        <w:t xml:space="preserve">Change k and n </w:t>
-      </w:r>
-      <w:r>
-        <w:rPr>
-          <w:sz w:val="24"/>
-          <w:szCs w:val="24"/>
-        </w:rPr>
-        <w:sym w:font="Wingdings" w:char="F0E0"/>
-      </w:r>
-      <w:r>
-        <w:rPr>
-          <w:sz w:val="24"/>
-          <w:szCs w:val="24"/>
-        </w:rPr>
-        <w:t xml:space="preserve"> </w:t>
-      </w:r>
-      <w:proofErr w:type="spellStart"/>
-      <w:r>
-        <w:rPr>
-          <w:sz w:val="24"/>
-          <w:szCs w:val="24"/>
-        </w:rPr>
-        <w:t>N</w:t>
-      </w:r>
-      <w:proofErr w:type="spellEnd"/>
-      <w:r>
-        <w:rPr>
-          <w:sz w:val="24"/>
-          <w:szCs w:val="24"/>
-        </w:rPr>
-        <w:t xml:space="preserve"> and </w:t>
-      </w:r>
-      <w:proofErr w:type="gramStart"/>
-      <w:r>
-        <w:rPr>
-          <w:sz w:val="24"/>
-          <w:szCs w:val="24"/>
-        </w:rPr>
-        <w:t>n</w:t>
-      </w:r>
-      <w:proofErr w:type="gramEnd"/>
+        <w:t>Calculate absolute events to include in the tables.</w:t>
+      </w:r>
     </w:p>
     <w:p>
       <w:pPr>
@@ -2122,23 +2083,21 @@
           <w:szCs w:val="24"/>
         </w:rPr>
         <w:lastRenderedPageBreak/>
-        <w:t xml:space="preserve">Remove </w:t>
-      </w:r>
-      <w:proofErr w:type="spellStart"/>
-      <w:r>
-        <w:rPr>
-          <w:sz w:val="24"/>
-          <w:szCs w:val="24"/>
-        </w:rPr>
-        <w:t>diamons</w:t>
-      </w:r>
-      <w:proofErr w:type="spellEnd"/>
-      <w:r>
-        <w:rPr>
-          <w:sz w:val="24"/>
-          <w:szCs w:val="24"/>
-        </w:rPr>
-        <w:t xml:space="preserve"> when single </w:t>
+        <w:t xml:space="preserve">Change k and n </w:t>
+      </w:r>
+      <w:r>
+        <w:rPr>
+          <w:sz w:val="24"/>
+          <w:szCs w:val="24"/>
+        </w:rPr>
+        <w:sym w:font="Wingdings" w:char="F0E0"/>
+      </w:r>
+      <w:r>
+        <w:rPr>
+          <w:sz w:val="24"/>
+          <w:szCs w:val="24"/>
+        </w:rPr>
+        <w:t xml:space="preserve"> N and </w:t>
       </w:r>
       <w:proofErr w:type="gramStart"/>
       <w:r>
@@ -2146,7 +2105,7 @@
           <w:sz w:val="24"/>
           <w:szCs w:val="24"/>
         </w:rPr>
-        <w:t>studies</w:t>
+        <w:t>n</w:t>
       </w:r>
       <w:proofErr w:type="gramEnd"/>
     </w:p>
@@ -2163,6 +2122,87 @@
           <w:szCs w:val="24"/>
         </w:rPr>
       </w:pPr>
+      <w:r>
+        <w:rPr>
+          <w:sz w:val="24"/>
+          <w:szCs w:val="24"/>
+        </w:rPr>
+        <w:t>Remove diamon</w:t>
+      </w:r>
+      <w:r>
+        <w:rPr>
+          <w:sz w:val="24"/>
+          <w:szCs w:val="24"/>
+        </w:rPr>
+        <w:t>d</w:t>
+      </w:r>
+      <w:r>
+        <w:rPr>
+          <w:sz w:val="24"/>
+          <w:szCs w:val="24"/>
+        </w:rPr>
+        <w:t xml:space="preserve">s when single </w:t>
+      </w:r>
+      <w:proofErr w:type="gramStart"/>
+      <w:r>
+        <w:rPr>
+          <w:sz w:val="24"/>
+          <w:szCs w:val="24"/>
+        </w:rPr>
+        <w:t>studies</w:t>
+      </w:r>
+      <w:proofErr w:type="gramEnd"/>
+    </w:p>
+    <w:p>
+      <w:pPr>
+        <w:pStyle w:val="ListParagraph"/>
+        <w:numPr>
+          <w:ilvl w:val="0"/>
+          <w:numId w:val="1"/>
+        </w:numPr>
+        <w:spacing w:line="240" w:lineRule="auto"/>
+        <w:rPr>
+          <w:sz w:val="24"/>
+          <w:szCs w:val="24"/>
+        </w:rPr>
+      </w:pPr>
+      <w:r>
+        <w:rPr>
+          <w:sz w:val="24"/>
+          <w:szCs w:val="24"/>
+        </w:rPr>
+        <w:t xml:space="preserve">Create xlsx file with all of the meta-analytic </w:t>
+      </w:r>
+      <w:proofErr w:type="gramStart"/>
+      <w:r>
+        <w:rPr>
+          <w:sz w:val="24"/>
+          <w:szCs w:val="24"/>
+        </w:rPr>
+        <w:t>data</w:t>
+      </w:r>
+      <w:proofErr w:type="gramEnd"/>
+    </w:p>
+    <w:p>
+      <w:pPr>
+        <w:pStyle w:val="ListParagraph"/>
+        <w:numPr>
+          <w:ilvl w:val="0"/>
+          <w:numId w:val="1"/>
+        </w:numPr>
+        <w:spacing w:line="240" w:lineRule="auto"/>
+        <w:rPr>
+          <w:sz w:val="24"/>
+          <w:szCs w:val="24"/>
+        </w:rPr>
+      </w:pPr>
+      <w:r>
+        <w:rPr>
+          <w:sz w:val="24"/>
+          <w:szCs w:val="24"/>
+        </w:rPr>
+        <w:t xml:space="preserve">Conduct an analysis for the primary outcome for ulotaront and ralmitaront. </w:t>
+      </w:r>
     </w:p>
     <w:p>
       <w:pPr>

</xml_diff>